<commit_message>
changes for anonymous function
</commit_message>
<xml_diff>
--- a/files/testingThrow.docx
+++ b/files/testingThrow.docx
@@ -1,6 +1,6 @@
 
 <file path=word/document.xml><?xml version="1.0" encoding="utf-8"?>
-<w:document xmlns:wpc="http://schemas.microsoft.com/office/word/2010/wordprocessingCanvas" xmlns:mo="http://schemas.microsoft.com/office/mac/office/2008/main" xmlns:mc="http://schemas.openxmlformats.org/markup-compatibility/2006" xmlns:mv="urn:schemas-microsoft-com:mac:vml" xmlns:o="urn:schemas-microsoft-com:office:office" xmlns:r="http://schemas.openxmlformats.org/officeDocument/2006/relationships" xmlns:m="http://schemas.openxmlformats.org/officeDocument/2006/math" xmlns:v="urn:schemas-microsoft-com:vml" xmlns:wp14="http://schemas.microsoft.com/office/word/2010/wordprocessingDrawing" xmlns:wp="http://schemas.openxmlformats.org/drawingml/2006/wordprocessingDrawing" xmlns:w10="urn:schemas-microsoft-com:office:word" xmlns:w="http://schemas.openxmlformats.org/wordprocessingml/2006/main" xmlns:w14="http://schemas.microsoft.com/office/word/2010/wordml" xmlns:wpg="http://schemas.microsoft.com/office/word/2010/wordprocessingGroup" xmlns:wpi="http://schemas.microsoft.com/office/word/2010/wordprocessingInk" xmlns:wne="http://schemas.microsoft.com/office/word/2006/wordml" xmlns:wps="http://schemas.microsoft.com/office/word/2010/wordprocessingShape" mc:Ignorable="w14 wp14">
+<w:document xmlns:wpc="http://schemas.microsoft.com/office/word/2010/wordprocessingCanvas" xmlns:mo="http://schemas.microsoft.com/office/mac/office/2008/main" xmlns:mc="http://schemas.openxmlformats.org/markup-compatibility/2006" xmlns:mv="urn:schemas-microsoft-com:mac:vml" xmlns:o="urn:schemas-microsoft-com:office:office" xmlns:r="http://schemas.openxmlformats.org/officeDocument/2006/relationships" xmlns:m="http://schemas.openxmlformats.org/officeDocument/2006/math" xmlns:v="urn:schemas-microsoft-com:vml" xmlns:wp14="http://schemas.microsoft.com/office/word/2010/wordprocessingDrawing" xmlns:wp="http://schemas.openxmlformats.org/drawingml/2006/wordprocessingDrawing" xmlns:w10="urn:schemas-microsoft-com:office:word" xmlns:w="http://schemas.openxmlformats.org/wordprocessingml/2006/main" xmlns:w14="http://schemas.microsoft.com/office/word/2010/wordml" xmlns:w15="http://schemas.microsoft.com/office/word/2012/wordml" xmlns:wpg="http://schemas.microsoft.com/office/word/2010/wordprocessingGroup" xmlns:wpi="http://schemas.microsoft.com/office/word/2010/wordprocessingInk" xmlns:wne="http://schemas.microsoft.com/office/word/2006/wordml" xmlns:wps="http://schemas.microsoft.com/office/word/2010/wordprocessingShape" mc:Ignorable="w14 w15 wp14">
   <w:body>
     <w:p>
       <w:pPr>
@@ -73,45 +73,690 @@
         </w:rPr>
         <w:tab/>
       </w:r>
+      <w:r>
+        <w:rPr>
+          <w:rFonts w:ascii="Times New Roman" w:hAnsi="Times New Roman" w:cs="Times New Roman"/>
+          <w:sz w:val="20"/>
+          <w:szCs w:val="20"/>
+        </w:rPr>
+        <w:tab/>
+      </w:r>
+      <w:proofErr w:type="spellStart"/>
+      <w:r>
+        <w:rPr>
+          <w:rFonts w:ascii="Times New Roman" w:hAnsi="Times New Roman" w:cs="Times New Roman"/>
+          <w:sz w:val="20"/>
+          <w:szCs w:val="20"/>
+        </w:rPr>
+        <w:t>P.m</w:t>
+      </w:r>
+      <w:proofErr w:type="spellEnd"/>
+      <w:r>
+        <w:rPr>
+          <w:rFonts w:ascii="Times New Roman" w:hAnsi="Times New Roman" w:cs="Times New Roman"/>
+          <w:sz w:val="20"/>
+          <w:szCs w:val="20"/>
+        </w:rPr>
+        <w:t>(0</w:t>
+      </w:r>
+      <w:r>
+        <w:rPr>
+          <w:rFonts w:ascii="Times New Roman" w:hAnsi="Times New Roman" w:cs="Times New Roman"/>
+          <w:sz w:val="20"/>
+          <w:szCs w:val="20"/>
+        </w:rPr>
+        <w:t>);</w:t>
+      </w:r>
+    </w:p>
+    <w:p>
+      <w:pPr>
+        <w:spacing w:before="120"/>
+        <w:ind w:firstLine="288"/>
+        <w:rPr>
+          <w:rFonts w:ascii="Times New Roman" w:hAnsi="Times New Roman" w:cs="Times New Roman"/>
+          <w:sz w:val="20"/>
+          <w:szCs w:val="20"/>
+        </w:rPr>
+      </w:pPr>
+      <w:r>
+        <w:rPr>
+          <w:rFonts w:ascii="Times New Roman" w:hAnsi="Times New Roman" w:cs="Times New Roman"/>
+          <w:sz w:val="20"/>
+          <w:szCs w:val="20"/>
+        </w:rPr>
+        <w:t xml:space="preserve">You want to check in a JUnit 5 testing procedure that the call throws the exception. Do it </w:t>
+      </w:r>
+      <w:r>
+        <w:rPr>
+          <w:rFonts w:ascii="Times New Roman" w:hAnsi="Times New Roman" w:cs="Times New Roman"/>
+          <w:sz w:val="20"/>
+          <w:szCs w:val="20"/>
+        </w:rPr>
+        <w:t>like this</w:t>
+      </w:r>
+      <w:r>
+        <w:rPr>
+          <w:rFonts w:ascii="Times New Roman" w:hAnsi="Times New Roman" w:cs="Times New Roman"/>
+          <w:sz w:val="20"/>
+          <w:szCs w:val="20"/>
+        </w:rPr>
+        <w:t>:</w:t>
+      </w:r>
+    </w:p>
+    <w:p>
+      <w:pPr>
+        <w:spacing w:before="120"/>
+        <w:ind w:left="1008" w:firstLine="432"/>
+        <w:rPr>
+          <w:rFonts w:ascii="Times New Roman" w:hAnsi="Times New Roman" w:cs="Times New Roman"/>
+          <w:sz w:val="20"/>
+          <w:szCs w:val="20"/>
+        </w:rPr>
+      </w:pPr>
+      <w:r>
+        <w:rPr>
+          <w:rFonts w:ascii="Times New Roman" w:hAnsi="Times New Roman" w:cs="Times New Roman"/>
+          <w:sz w:val="20"/>
+          <w:szCs w:val="20"/>
+        </w:rPr>
+        <w:t>@Test</w:t>
+      </w:r>
+      <w:r>
+        <w:rPr>
+          <w:rFonts w:ascii="Times New Roman" w:hAnsi="Times New Roman" w:cs="Times New Roman"/>
+          <w:sz w:val="20"/>
+          <w:szCs w:val="20"/>
+        </w:rPr>
+        <w:tab/>
+      </w:r>
+      <w:r>
+        <w:rPr>
+          <w:rFonts w:ascii="Times New Roman" w:hAnsi="Times New Roman" w:cs="Times New Roman"/>
+          <w:sz w:val="20"/>
+          <w:szCs w:val="20"/>
+        </w:rPr>
+        <w:br/>
+      </w:r>
+      <w:r>
+        <w:rPr>
+          <w:rFonts w:ascii="Times New Roman" w:hAnsi="Times New Roman" w:cs="Times New Roman"/>
+          <w:bCs/>
+          <w:sz w:val="20"/>
+          <w:szCs w:val="20"/>
+        </w:rPr>
+        <w:t xml:space="preserve">         </w:t>
+      </w:r>
+      <w:r>
+        <w:rPr>
+          <w:rFonts w:ascii="Times New Roman" w:hAnsi="Times New Roman" w:cs="Times New Roman"/>
+          <w:bCs/>
+          <w:sz w:val="20"/>
+          <w:szCs w:val="20"/>
+        </w:rPr>
+        <w:t>public</w:t>
+      </w:r>
+      <w:r>
+        <w:rPr>
+          <w:rFonts w:ascii="Times New Roman" w:hAnsi="Times New Roman" w:cs="Times New Roman"/>
+          <w:sz w:val="20"/>
+          <w:szCs w:val="20"/>
+        </w:rPr>
+        <w:t xml:space="preserve"> </w:t>
+      </w:r>
+      <w:r>
+        <w:rPr>
+          <w:rFonts w:ascii="Times New Roman" w:hAnsi="Times New Roman" w:cs="Times New Roman"/>
+          <w:bCs/>
+          <w:sz w:val="20"/>
+          <w:szCs w:val="20"/>
+        </w:rPr>
+        <w:t>void</w:t>
+      </w:r>
+      <w:r>
+        <w:rPr>
+          <w:rFonts w:ascii="Times New Roman" w:hAnsi="Times New Roman" w:cs="Times New Roman"/>
+          <w:sz w:val="20"/>
+          <w:szCs w:val="20"/>
+        </w:rPr>
+        <w:t xml:space="preserve"> </w:t>
+      </w:r>
+      <w:proofErr w:type="gramStart"/>
+      <w:r>
+        <w:rPr>
+          <w:rFonts w:ascii="Times New Roman" w:hAnsi="Times New Roman" w:cs="Times New Roman"/>
+          <w:sz w:val="20"/>
+          <w:szCs w:val="20"/>
+        </w:rPr>
+        <w:t>test(</w:t>
+      </w:r>
+      <w:proofErr w:type="gramEnd"/>
+      <w:r>
+        <w:rPr>
+          <w:rFonts w:ascii="Times New Roman" w:hAnsi="Times New Roman" w:cs="Times New Roman"/>
+          <w:sz w:val="20"/>
+          <w:szCs w:val="20"/>
+        </w:rPr>
+        <w:t>) {</w:t>
+      </w:r>
+      <w:r>
+        <w:rPr>
+          <w:rFonts w:ascii="Times New Roman" w:hAnsi="Times New Roman" w:cs="Times New Roman"/>
+          <w:sz w:val="20"/>
+          <w:szCs w:val="20"/>
+        </w:rPr>
+        <w:br/>
+        <w:t xml:space="preserve">    </w:t>
+      </w:r>
+      <w:r>
+        <w:rPr>
+          <w:rFonts w:ascii="Times New Roman" w:hAnsi="Times New Roman" w:cs="Times New Roman"/>
+          <w:sz w:val="20"/>
+          <w:szCs w:val="20"/>
+        </w:rPr>
+        <w:t xml:space="preserve">        </w:t>
+      </w:r>
+      <w:r>
+        <w:rPr>
+          <w:rFonts w:ascii="Times New Roman" w:hAnsi="Times New Roman" w:cs="Times New Roman"/>
+          <w:sz w:val="20"/>
+          <w:szCs w:val="20"/>
+        </w:rPr>
+        <w:t xml:space="preserve"> </w:t>
+      </w:r>
+      <w:proofErr w:type="spellStart"/>
+      <w:r>
+        <w:rPr>
+          <w:rFonts w:ascii="Times New Roman" w:hAnsi="Times New Roman" w:cs="Times New Roman"/>
+          <w:sz w:val="20"/>
+          <w:szCs w:val="20"/>
+        </w:rPr>
+        <w:t>assertThrows</w:t>
+      </w:r>
+      <w:proofErr w:type="spellEnd"/>
+      <w:r>
+        <w:rPr>
+          <w:rFonts w:ascii="Times New Roman" w:hAnsi="Times New Roman" w:cs="Times New Roman"/>
+          <w:sz w:val="20"/>
+          <w:szCs w:val="20"/>
+        </w:rPr>
+        <w:t>(</w:t>
+      </w:r>
+      <w:proofErr w:type="spellStart"/>
+      <w:r>
+        <w:rPr>
+          <w:rFonts w:ascii="Times New Roman" w:hAnsi="Times New Roman" w:cs="Times New Roman"/>
+          <w:sz w:val="20"/>
+          <w:szCs w:val="20"/>
+        </w:rPr>
+        <w:t>ArithmeticException.</w:t>
+      </w:r>
+      <w:r>
+        <w:rPr>
+          <w:rFonts w:ascii="Times New Roman" w:hAnsi="Times New Roman" w:cs="Times New Roman"/>
+          <w:color w:val="000000" w:themeColor="text1"/>
+          <w:sz w:val="20"/>
+          <w:szCs w:val="20"/>
+        </w:rPr>
+        <w:t>class</w:t>
+      </w:r>
+      <w:proofErr w:type="spellEnd"/>
+      <w:r>
+        <w:rPr>
+          <w:rFonts w:ascii="Times New Roman" w:hAnsi="Times New Roman" w:cs="Times New Roman"/>
+          <w:sz w:val="20"/>
+          <w:szCs w:val="20"/>
+        </w:rPr>
+        <w:t xml:space="preserve">, </w:t>
+      </w:r>
+      <w:r>
+        <w:rPr>
+          <w:rFonts w:ascii="Times New Roman" w:hAnsi="Times New Roman" w:cs="Times New Roman"/>
+          <w:color w:val="C00000"/>
+          <w:sz w:val="20"/>
+          <w:szCs w:val="20"/>
+        </w:rPr>
+        <w:t>() -&gt; {</w:t>
+      </w:r>
+      <w:proofErr w:type="spellStart"/>
+      <w:r>
+        <w:rPr>
+          <w:rFonts w:ascii="Times New Roman" w:hAnsi="Times New Roman" w:cs="Times New Roman"/>
+          <w:color w:val="C00000"/>
+          <w:sz w:val="20"/>
+          <w:szCs w:val="20"/>
+        </w:rPr>
+        <w:t>P.m</w:t>
+      </w:r>
+      <w:proofErr w:type="spellEnd"/>
+      <w:r>
+        <w:rPr>
+          <w:rFonts w:ascii="Times New Roman" w:hAnsi="Times New Roman" w:cs="Times New Roman"/>
+          <w:color w:val="C00000"/>
+          <w:sz w:val="20"/>
+          <w:szCs w:val="20"/>
+        </w:rPr>
+        <w:t>(0);}</w:t>
+      </w:r>
+      <w:r>
+        <w:rPr>
+          <w:rFonts w:ascii="Times New Roman" w:hAnsi="Times New Roman" w:cs="Times New Roman"/>
+          <w:sz w:val="20"/>
+          <w:szCs w:val="20"/>
+        </w:rPr>
+        <w:t>);</w:t>
+      </w:r>
+      <w:r>
+        <w:rPr>
+          <w:rFonts w:ascii="Times New Roman" w:hAnsi="Times New Roman" w:cs="Times New Roman"/>
+          <w:sz w:val="20"/>
+          <w:szCs w:val="20"/>
+        </w:rPr>
+        <w:br/>
+        <w:t xml:space="preserve">        </w:t>
+      </w:r>
+      <w:r>
+        <w:rPr>
+          <w:rFonts w:ascii="Times New Roman" w:hAnsi="Times New Roman" w:cs="Times New Roman"/>
+          <w:sz w:val="20"/>
+          <w:szCs w:val="20"/>
+        </w:rPr>
+        <w:t>}</w:t>
+      </w:r>
+    </w:p>
+    <w:p>
+      <w:pPr>
+        <w:spacing w:before="120"/>
+        <w:ind w:firstLine="288"/>
+        <w:rPr>
+          <w:rFonts w:ascii="Times New Roman" w:hAnsi="Times New Roman" w:cs="Times New Roman"/>
+          <w:sz w:val="20"/>
+          <w:szCs w:val="20"/>
+        </w:rPr>
+      </w:pPr>
+      <w:r>
+        <w:rPr>
+          <w:rFonts w:ascii="Times New Roman" w:hAnsi="Times New Roman" w:cs="Times New Roman"/>
+          <w:sz w:val="20"/>
+          <w:szCs w:val="20"/>
+        </w:rPr>
+        <w:t>The first argument</w:t>
+      </w:r>
+      <w:r>
+        <w:rPr>
+          <w:rFonts w:ascii="Times New Roman" w:hAnsi="Times New Roman" w:cs="Times New Roman"/>
+          <w:sz w:val="20"/>
+          <w:szCs w:val="20"/>
+        </w:rPr>
+        <w:t xml:space="preserve"> to method </w:t>
+      </w:r>
+      <w:proofErr w:type="spellStart"/>
+      <w:r>
+        <w:rPr>
+          <w:rFonts w:ascii="Times New Roman" w:hAnsi="Times New Roman" w:cs="Times New Roman"/>
+          <w:sz w:val="20"/>
+          <w:szCs w:val="20"/>
+        </w:rPr>
+        <w:t>assertThrows</w:t>
+      </w:r>
+      <w:proofErr w:type="spellEnd"/>
+      <w:r>
+        <w:rPr>
+          <w:rFonts w:ascii="Times New Roman" w:hAnsi="Times New Roman" w:cs="Times New Roman"/>
+          <w:sz w:val="20"/>
+          <w:szCs w:val="20"/>
+        </w:rPr>
+        <w:t xml:space="preserve"> is the name of any </w:t>
+      </w:r>
+      <w:proofErr w:type="spellStart"/>
+      <w:r>
+        <w:rPr>
+          <w:rFonts w:ascii="Times New Roman" w:hAnsi="Times New Roman" w:cs="Times New Roman"/>
+          <w:sz w:val="20"/>
+          <w:szCs w:val="20"/>
+        </w:rPr>
+        <w:t>Throwable</w:t>
+      </w:r>
+      <w:proofErr w:type="spellEnd"/>
+      <w:r>
+        <w:rPr>
+          <w:rFonts w:ascii="Times New Roman" w:hAnsi="Times New Roman" w:cs="Times New Roman"/>
+          <w:sz w:val="20"/>
+          <w:szCs w:val="20"/>
+        </w:rPr>
+        <w:t xml:space="preserve"> class followed by “.class”.</w:t>
+      </w:r>
+      <w:r>
+        <w:rPr>
+          <w:rFonts w:ascii="Times New Roman" w:hAnsi="Times New Roman" w:cs="Times New Roman"/>
+          <w:sz w:val="20"/>
+          <w:szCs w:val="20"/>
+        </w:rPr>
+        <w:t xml:space="preserve"> The second argument is an </w:t>
+      </w:r>
+      <w:r>
+        <w:rPr>
+          <w:rFonts w:ascii="Times New Roman" w:hAnsi="Times New Roman" w:cs="Times New Roman"/>
+          <w:i/>
+          <w:sz w:val="20"/>
+          <w:szCs w:val="20"/>
+        </w:rPr>
+        <w:t>anonymous function</w:t>
+      </w:r>
+      <w:r>
+        <w:rPr>
+          <w:rFonts w:ascii="Times New Roman" w:hAnsi="Times New Roman" w:cs="Times New Roman"/>
+          <w:sz w:val="20"/>
+          <w:szCs w:val="20"/>
+        </w:rPr>
+        <w:t xml:space="preserve"> with no parameters</w:t>
+      </w:r>
+      <w:r>
+        <w:rPr>
+          <w:rFonts w:ascii="Times New Roman" w:hAnsi="Times New Roman" w:cs="Times New Roman"/>
+          <w:i/>
+          <w:sz w:val="20"/>
+          <w:szCs w:val="20"/>
+        </w:rPr>
+        <w:t xml:space="preserve"> </w:t>
+      </w:r>
+      <w:r>
+        <w:rPr>
+          <w:rFonts w:ascii="Times New Roman" w:hAnsi="Times New Roman" w:cs="Times New Roman"/>
+          <w:sz w:val="20"/>
+          <w:szCs w:val="20"/>
+        </w:rPr>
+        <w:t xml:space="preserve">(look up </w:t>
+      </w:r>
+      <w:r>
+        <w:rPr>
+          <w:rFonts w:ascii="Times New Roman" w:hAnsi="Times New Roman" w:cs="Times New Roman"/>
+          <w:i/>
+          <w:sz w:val="20"/>
+          <w:szCs w:val="20"/>
+        </w:rPr>
+        <w:t>anonymous function</w:t>
+      </w:r>
+      <w:r>
+        <w:rPr>
+          <w:rFonts w:ascii="Times New Roman" w:hAnsi="Times New Roman" w:cs="Times New Roman"/>
+          <w:sz w:val="20"/>
+          <w:szCs w:val="20"/>
+        </w:rPr>
+        <w:t xml:space="preserve"> in </w:t>
+      </w:r>
+      <w:r>
+        <w:rPr>
+          <w:rFonts w:ascii="Times New Roman" w:hAnsi="Times New Roman" w:cs="Times New Roman"/>
+          <w:sz w:val="20"/>
+          <w:szCs w:val="20"/>
+        </w:rPr>
+        <w:t xml:space="preserve">the </w:t>
+      </w:r>
+      <w:proofErr w:type="spellStart"/>
+      <w:r>
+        <w:rPr>
+          <w:rFonts w:ascii="Times New Roman" w:hAnsi="Times New Roman" w:cs="Times New Roman"/>
+          <w:sz w:val="20"/>
+          <w:szCs w:val="20"/>
+        </w:rPr>
+        <w:t>JavaHyperText</w:t>
+      </w:r>
+      <w:proofErr w:type="spellEnd"/>
+      <w:r>
+        <w:rPr>
+          <w:rFonts w:ascii="Times New Roman" w:hAnsi="Times New Roman" w:cs="Times New Roman"/>
+          <w:sz w:val="20"/>
+          <w:szCs w:val="20"/>
+        </w:rPr>
+        <w:t xml:space="preserve">). The body of the function is </w:t>
+      </w:r>
+      <w:r>
+        <w:rPr>
+          <w:rFonts w:ascii="Times New Roman" w:hAnsi="Times New Roman" w:cs="Times New Roman"/>
+          <w:color w:val="C00000"/>
+          <w:sz w:val="20"/>
+          <w:szCs w:val="20"/>
+        </w:rPr>
+        <w:t>{</w:t>
+      </w:r>
+      <w:proofErr w:type="spellStart"/>
+      <w:r>
+        <w:rPr>
+          <w:rFonts w:ascii="Times New Roman" w:hAnsi="Times New Roman" w:cs="Times New Roman"/>
+          <w:color w:val="C00000"/>
+          <w:sz w:val="20"/>
+          <w:szCs w:val="20"/>
+        </w:rPr>
+        <w:t>P.m</w:t>
+      </w:r>
+      <w:proofErr w:type="spellEnd"/>
+      <w:r>
+        <w:rPr>
+          <w:rFonts w:ascii="Times New Roman" w:hAnsi="Times New Roman" w:cs="Times New Roman"/>
+          <w:color w:val="C00000"/>
+          <w:sz w:val="20"/>
+          <w:szCs w:val="20"/>
+        </w:rPr>
+        <w:t>(0);}</w:t>
+      </w:r>
+      <w:r>
+        <w:rPr>
+          <w:rFonts w:ascii="Times New Roman" w:hAnsi="Times New Roman" w:cs="Times New Roman"/>
+          <w:sz w:val="20"/>
+          <w:szCs w:val="20"/>
+        </w:rPr>
+        <w:t>. You can see that it</w:t>
+      </w:r>
+      <w:r>
+        <w:rPr>
+          <w:rFonts w:ascii="Times New Roman" w:hAnsi="Times New Roman" w:cs="Times New Roman"/>
+          <w:sz w:val="20"/>
+          <w:szCs w:val="20"/>
+        </w:rPr>
+        <w:t xml:space="preserve"> contains the call </w:t>
+      </w:r>
+      <w:proofErr w:type="spellStart"/>
+      <w:r>
+        <w:rPr>
+          <w:rFonts w:ascii="Times New Roman" w:hAnsi="Times New Roman" w:cs="Times New Roman"/>
+          <w:sz w:val="20"/>
+          <w:szCs w:val="20"/>
+        </w:rPr>
+        <w:t>P.m</w:t>
+      </w:r>
+      <w:proofErr w:type="spellEnd"/>
+      <w:r>
+        <w:rPr>
+          <w:rFonts w:ascii="Times New Roman" w:hAnsi="Times New Roman" w:cs="Times New Roman"/>
+          <w:sz w:val="20"/>
+          <w:szCs w:val="20"/>
+        </w:rPr>
+        <w:t>(0);</w:t>
+      </w:r>
+    </w:p>
+    <w:p>
+      <w:pPr>
+        <w:spacing w:before="120"/>
+        <w:ind w:firstLine="288"/>
+        <w:rPr>
+          <w:rFonts w:ascii="Times New Roman" w:hAnsi="Times New Roman" w:cs="Times New Roman"/>
+          <w:sz w:val="20"/>
+          <w:szCs w:val="20"/>
+        </w:rPr>
+      </w:pPr>
+      <w:r>
+        <w:rPr>
+          <w:rFonts w:ascii="Times New Roman" w:hAnsi="Times New Roman" w:cs="Times New Roman"/>
+          <w:sz w:val="20"/>
+          <w:szCs w:val="20"/>
+        </w:rPr>
+        <w:t>You can use any</w:t>
+      </w:r>
+      <w:r>
+        <w:rPr>
+          <w:rFonts w:ascii="Times New Roman" w:hAnsi="Times New Roman" w:cs="Times New Roman"/>
+          <w:sz w:val="20"/>
+          <w:szCs w:val="20"/>
+        </w:rPr>
+        <w:t xml:space="preserve"> statement as the body of the anonymous function. </w:t>
+      </w:r>
+    </w:p>
+    <w:p>
+      <w:pPr>
+        <w:tabs>
+          <w:tab w:val="left" w:pos="720"/>
+          <w:tab w:val="left" w:pos="6030"/>
+          <w:tab w:val="left" w:pos="6210"/>
+        </w:tabs>
+        <w:spacing w:before="120"/>
+        <w:rPr>
+          <w:rFonts w:ascii="Times New Roman" w:hAnsi="Times New Roman" w:cs="Times New Roman"/>
+          <w:color w:val="000000" w:themeColor="text1"/>
+          <w:sz w:val="20"/>
+          <w:szCs w:val="20"/>
+        </w:rPr>
+      </w:pPr>
+      <w:r>
+        <w:rPr>
+          <w:rFonts w:ascii="Times New Roman" w:hAnsi="Times New Roman" w:cs="Times New Roman"/>
+          <w:b/>
+          <w:sz w:val="20"/>
+          <w:szCs w:val="20"/>
+        </w:rPr>
+        <w:t>Note</w:t>
+      </w:r>
+      <w:r>
+        <w:rPr>
+          <w:rFonts w:ascii="Times New Roman" w:hAnsi="Times New Roman" w:cs="Times New Roman"/>
+          <w:sz w:val="20"/>
+          <w:szCs w:val="20"/>
+        </w:rPr>
+        <w:t xml:space="preserve">: When you first write a call on </w:t>
+      </w:r>
+      <w:proofErr w:type="spellStart"/>
+      <w:r>
+        <w:rPr>
+          <w:rFonts w:ascii="Times New Roman" w:hAnsi="Times New Roman" w:cs="Times New Roman"/>
+          <w:sz w:val="20"/>
+          <w:szCs w:val="20"/>
+        </w:rPr>
+        <w:t>assertThrows</w:t>
+      </w:r>
+      <w:proofErr w:type="spellEnd"/>
+      <w:r>
+        <w:rPr>
+          <w:rFonts w:ascii="Times New Roman" w:hAnsi="Times New Roman" w:cs="Times New Roman"/>
+          <w:sz w:val="20"/>
+          <w:szCs w:val="20"/>
+        </w:rPr>
+        <w:t>, you may get a message saying that it is not available. In that case, insert this import statement</w:t>
+      </w:r>
+      <w:r>
+        <w:rPr>
+          <w:rFonts w:ascii="Times New Roman" w:hAnsi="Times New Roman" w:cs="Times New Roman"/>
+          <w:color w:val="000000" w:themeColor="text1"/>
+          <w:sz w:val="20"/>
+          <w:szCs w:val="20"/>
+        </w:rPr>
+        <w:t xml:space="preserve">: </w:t>
+      </w:r>
+    </w:p>
+    <w:p>
+      <w:pPr>
+        <w:tabs>
+          <w:tab w:val="left" w:pos="720"/>
+          <w:tab w:val="left" w:pos="6030"/>
+          <w:tab w:val="left" w:pos="6210"/>
+        </w:tabs>
+        <w:spacing w:before="120"/>
+        <w:rPr>
+          <w:rFonts w:ascii="Times New Roman" w:hAnsi="Times New Roman"/>
+          <w:color w:val="000000" w:themeColor="text1"/>
+          <w:sz w:val="20"/>
+          <w:szCs w:val="20"/>
+        </w:rPr>
+      </w:pPr>
+      <w:r>
+        <w:rPr>
+          <w:rFonts w:ascii="Times New Roman" w:hAnsi="Times New Roman" w:cs="Times New Roman"/>
+          <w:color w:val="000000" w:themeColor="text1"/>
+          <w:sz w:val="20"/>
+          <w:szCs w:val="20"/>
+        </w:rPr>
+        <w:tab/>
+      </w:r>
+      <w:r>
+        <w:rPr>
+          <w:rFonts w:ascii="Times New Roman" w:hAnsi="Times New Roman" w:cs="Times New Roman"/>
+          <w:color w:val="000000" w:themeColor="text1"/>
+          <w:sz w:val="20"/>
+          <w:szCs w:val="20"/>
+        </w:rPr>
+        <w:t xml:space="preserve">import static </w:t>
+      </w:r>
       <w:proofErr w:type="spellStart"/>
       <w:proofErr w:type="gramStart"/>
       <w:r>
         <w:rPr>
           <w:rFonts w:ascii="Times New Roman" w:hAnsi="Times New Roman" w:cs="Times New Roman"/>
-          <w:sz w:val="20"/>
-          <w:szCs w:val="20"/>
-        </w:rPr>
-        <w:t>A.m</w:t>
+          <w:color w:val="000000" w:themeColor="text1"/>
+          <w:sz w:val="20"/>
+          <w:szCs w:val="20"/>
+        </w:rPr>
+        <w:t>org.junit.jupiter.api.Assertions</w:t>
       </w:r>
       <w:proofErr w:type="spellEnd"/>
-      <w:r>
-        <w:rPr>
-          <w:rFonts w:ascii="Times New Roman" w:hAnsi="Times New Roman" w:cs="Times New Roman"/>
-          <w:sz w:val="20"/>
-          <w:szCs w:val="20"/>
-        </w:rPr>
-        <w:t>(</w:t>
-      </w:r>
       <w:proofErr w:type="gramEnd"/>
       <w:r>
         <w:rPr>
           <w:rFonts w:ascii="Times New Roman" w:hAnsi="Times New Roman" w:cs="Times New Roman"/>
-          <w:sz w:val="20"/>
-          <w:szCs w:val="20"/>
-        </w:rPr>
-        <w:t>null</w:t>
-      </w:r>
-      <w:r>
-        <w:rPr>
-          <w:rFonts w:ascii="Times New Roman" w:hAnsi="Times New Roman" w:cs="Times New Roman"/>
-          <w:sz w:val="20"/>
-          <w:szCs w:val="20"/>
-        </w:rPr>
-        <w:t>);</w:t>
+          <w:color w:val="000000" w:themeColor="text1"/>
+          <w:sz w:val="20"/>
+          <w:szCs w:val="20"/>
+        </w:rPr>
+        <w:t>.*;</w:t>
       </w:r>
     </w:p>
     <w:p>
       <w:pPr>
+        <w:spacing w:before="240"/>
+        <w:rPr>
+          <w:rFonts w:ascii="Times New Roman" w:hAnsi="Times New Roman" w:cs="Times New Roman"/>
+          <w:b/>
+          <w:sz w:val="20"/>
+          <w:szCs w:val="20"/>
+        </w:rPr>
+      </w:pPr>
+      <w:r>
+        <w:rPr>
+          <w:rFonts w:ascii="Times New Roman" w:hAnsi="Times New Roman" w:cs="Times New Roman"/>
+          <w:b/>
+          <w:sz w:val="20"/>
+          <w:szCs w:val="20"/>
+        </w:rPr>
+        <w:t>Testing using a JUn</w:t>
+      </w:r>
+      <w:r>
+        <w:rPr>
+          <w:rFonts w:ascii="Times New Roman" w:hAnsi="Times New Roman" w:cs="Times New Roman"/>
+          <w:b/>
+          <w:sz w:val="20"/>
+          <w:szCs w:val="20"/>
+        </w:rPr>
+        <w:t>i</w:t>
+      </w:r>
+      <w:r>
+        <w:rPr>
+          <w:rFonts w:ascii="Times New Roman" w:hAnsi="Times New Roman" w:cs="Times New Roman"/>
+          <w:b/>
+          <w:sz w:val="20"/>
+          <w:szCs w:val="20"/>
+        </w:rPr>
+        <w:t>t 4 testing procedure</w:t>
+      </w:r>
+    </w:p>
+    <w:p>
+      <w:pPr>
         <w:spacing w:before="120"/>
         <w:ind w:firstLine="288"/>
         <w:rPr>
@@ -126,15 +771,15 @@
           <w:sz w:val="20"/>
           <w:szCs w:val="20"/>
         </w:rPr>
-        <w:t xml:space="preserve">You </w:t>
-      </w:r>
-      <w:r>
-        <w:rPr>
-          <w:rFonts w:ascii="Times New Roman" w:hAnsi="Times New Roman" w:cs="Times New Roman"/>
-          <w:sz w:val="20"/>
-          <w:szCs w:val="20"/>
-        </w:rPr>
-        <w:t xml:space="preserve">want to check in a </w:t>
+        <w:t xml:space="preserve">JUnit 4 does not include </w:t>
+      </w:r>
+      <w:r>
+        <w:rPr>
+          <w:rFonts w:ascii="Times New Roman" w:hAnsi="Times New Roman" w:cs="Times New Roman"/>
+          <w:sz w:val="20"/>
+          <w:szCs w:val="20"/>
+        </w:rPr>
+        <w:t xml:space="preserve">method </w:t>
       </w:r>
       <w:proofErr w:type="spellStart"/>
       <w:r>
@@ -143,7 +788,7 @@
           <w:sz w:val="20"/>
           <w:szCs w:val="20"/>
         </w:rPr>
-        <w:t>JUnit</w:t>
+        <w:t>assertThrows</w:t>
       </w:r>
       <w:proofErr w:type="spellEnd"/>
       <w:r>
@@ -152,7 +797,39 @@
           <w:sz w:val="20"/>
           <w:szCs w:val="20"/>
         </w:rPr>
-        <w:t xml:space="preserve"> 4 testing procedure that the call throws the exception. Do it with this procedure:</w:t>
+        <w:t xml:space="preserve">, </w:t>
+      </w:r>
+      <w:r>
+        <w:rPr>
+          <w:rFonts w:ascii="Times New Roman" w:hAnsi="Times New Roman" w:cs="Times New Roman"/>
+          <w:sz w:val="20"/>
+          <w:szCs w:val="20"/>
+        </w:rPr>
+        <w:t>so</w:t>
+      </w:r>
+      <w:r>
+        <w:rPr>
+          <w:rFonts w:ascii="Times New Roman" w:hAnsi="Times New Roman" w:cs="Times New Roman"/>
+          <w:sz w:val="20"/>
+          <w:szCs w:val="20"/>
+        </w:rPr>
+        <w:t xml:space="preserve"> you have to fall back on a more cumbersome way of t</w:t>
+      </w:r>
+      <w:r>
+        <w:rPr>
+          <w:rFonts w:ascii="Times New Roman" w:hAnsi="Times New Roman" w:cs="Times New Roman"/>
+          <w:sz w:val="20"/>
+          <w:szCs w:val="20"/>
+        </w:rPr>
+        <w:t>esting whether an exce</w:t>
+      </w:r>
+      <w:r>
+        <w:rPr>
+          <w:rFonts w:ascii="Times New Roman" w:hAnsi="Times New Roman" w:cs="Times New Roman"/>
+          <w:sz w:val="20"/>
+          <w:szCs w:val="20"/>
+        </w:rPr>
+        <w:t>ption was thrown.</w:t>
       </w:r>
     </w:p>
     <w:p>
@@ -171,6 +848,51 @@
           <w:sz w:val="20"/>
           <w:szCs w:val="20"/>
         </w:rPr>
+        <w:t xml:space="preserve">To check that the call </w:t>
+      </w:r>
+      <w:proofErr w:type="spellStart"/>
+      <w:r>
+        <w:rPr>
+          <w:rFonts w:ascii="Times New Roman" w:hAnsi="Times New Roman" w:cs="Times New Roman"/>
+          <w:sz w:val="20"/>
+          <w:szCs w:val="20"/>
+        </w:rPr>
+        <w:t>P.m</w:t>
+      </w:r>
+      <w:proofErr w:type="spellEnd"/>
+      <w:r>
+        <w:rPr>
+          <w:rFonts w:ascii="Times New Roman" w:hAnsi="Times New Roman" w:cs="Times New Roman"/>
+          <w:sz w:val="20"/>
+          <w:szCs w:val="20"/>
+        </w:rPr>
+        <w:t>(0) throws the exception, use this</w:t>
+      </w:r>
+      <w:r>
+        <w:rPr>
+          <w:rFonts w:ascii="Times New Roman" w:hAnsi="Times New Roman" w:cs="Times New Roman"/>
+          <w:sz w:val="20"/>
+          <w:szCs w:val="20"/>
+        </w:rPr>
+        <w:t xml:space="preserve"> procedure:</w:t>
+      </w:r>
+    </w:p>
+    <w:p>
+      <w:pPr>
+        <w:spacing w:before="120"/>
+        <w:ind w:firstLine="288"/>
+        <w:rPr>
+          <w:rFonts w:ascii="Times New Roman" w:hAnsi="Times New Roman" w:cs="Times New Roman"/>
+          <w:sz w:val="20"/>
+          <w:szCs w:val="20"/>
+        </w:rPr>
+      </w:pPr>
+      <w:r>
+        <w:rPr>
+          <w:rFonts w:ascii="Times New Roman" w:hAnsi="Times New Roman" w:cs="Times New Roman"/>
+          <w:sz w:val="20"/>
+          <w:szCs w:val="20"/>
+        </w:rPr>
         <w:tab/>
         <w:t>@Test</w:t>
       </w:r>
@@ -316,7 +1038,15 @@
           <w:sz w:val="20"/>
           <w:szCs w:val="20"/>
         </w:rPr>
-        <w:t>A.</w:t>
+        <w:t>P</w:t>
+      </w:r>
+      <w:r>
+        <w:rPr>
+          <w:rFonts w:ascii="Times New Roman" w:hAnsi="Times New Roman" w:cs="Times New Roman"/>
+          <w:sz w:val="20"/>
+          <w:szCs w:val="20"/>
+        </w:rPr>
+        <w:t>.</w:t>
       </w:r>
       <w:r>
         <w:rPr>
@@ -343,7 +1073,7 @@
           <w:sz w:val="20"/>
           <w:szCs w:val="20"/>
         </w:rPr>
-        <w:t>null</w:t>
+        <w:t>0</w:t>
       </w:r>
       <w:r>
         <w:rPr>
@@ -670,25 +1400,7 @@
           <w:sz w:val="20"/>
           <w:szCs w:val="20"/>
         </w:rPr>
-        <w:t xml:space="preserve"> caught and is thrown out further, so the proc</w:t>
-      </w:r>
-      <w:r>
-        <w:rPr>
-          <w:rFonts w:ascii="Times New Roman" w:hAnsi="Times New Roman" w:cs="Times New Roman"/>
-          <w:color w:val="1A1A1A"/>
-          <w:sz w:val="20"/>
-          <w:szCs w:val="20"/>
-        </w:rPr>
-        <w:t>e</w:t>
-      </w:r>
-      <w:r>
-        <w:rPr>
-          <w:rFonts w:ascii="Times New Roman" w:hAnsi="Times New Roman" w:cs="Times New Roman"/>
-          <w:color w:val="1A1A1A"/>
-          <w:sz w:val="20"/>
-          <w:szCs w:val="20"/>
-        </w:rPr>
-        <w:t>dure fails. That is what it is supposed to do.</w:t>
+        <w:t xml:space="preserve"> caught and is thrown out further, so the procedure fails. That is what it is supposed to do.</w:t>
       </w:r>
     </w:p>
     <w:p>
@@ -943,86 +1655,94 @@
         </w:rPr>
         <w:tab/>
       </w:r>
+      <w:r>
+        <w:rPr>
+          <w:rFonts w:ascii="Times New Roman" w:hAnsi="Times New Roman" w:cs="Times New Roman"/>
+          <w:bCs/>
+          <w:sz w:val="20"/>
+          <w:szCs w:val="20"/>
+        </w:rPr>
+        <w:t>try</w:t>
+      </w:r>
+      <w:r>
+        <w:rPr>
+          <w:rFonts w:ascii="Times New Roman" w:hAnsi="Times New Roman" w:cs="Times New Roman"/>
+          <w:sz w:val="20"/>
+          <w:szCs w:val="20"/>
+        </w:rPr>
+        <w:t xml:space="preserve"> {</w:t>
+      </w:r>
+      <w:proofErr w:type="spellStart"/>
+      <w:r>
+        <w:rPr>
+          <w:rFonts w:ascii="Times New Roman" w:hAnsi="Times New Roman" w:cs="Times New Roman"/>
+          <w:sz w:val="20"/>
+          <w:szCs w:val="20"/>
+        </w:rPr>
+        <w:t>P</w:t>
+      </w:r>
+      <w:r>
+        <w:rPr>
+          <w:rFonts w:ascii="Times New Roman" w:hAnsi="Times New Roman" w:cs="Times New Roman"/>
+          <w:sz w:val="20"/>
+          <w:szCs w:val="20"/>
+        </w:rPr>
+        <w:t>.</w:t>
+      </w:r>
+      <w:r>
+        <w:rPr>
+          <w:rFonts w:ascii="Times New Roman" w:hAnsi="Times New Roman" w:cs="Times New Roman"/>
+          <w:iCs/>
+          <w:sz w:val="20"/>
+          <w:szCs w:val="20"/>
+        </w:rPr>
+        <w:t>m</w:t>
+      </w:r>
+      <w:proofErr w:type="spellEnd"/>
+      <w:r>
+        <w:rPr>
+          <w:rFonts w:ascii="Times New Roman" w:hAnsi="Times New Roman" w:cs="Times New Roman"/>
+          <w:sz w:val="20"/>
+          <w:szCs w:val="20"/>
+        </w:rPr>
+        <w:t>(</w:t>
+      </w:r>
+      <w:r>
+        <w:rPr>
+          <w:rFonts w:ascii="Times New Roman" w:hAnsi="Times New Roman" w:cs="Times New Roman"/>
+          <w:bCs/>
+          <w:sz w:val="20"/>
+          <w:szCs w:val="20"/>
+        </w:rPr>
+        <w:t>0</w:t>
+      </w:r>
       <w:proofErr w:type="gramStart"/>
       <w:r>
         <w:rPr>
           <w:rFonts w:ascii="Times New Roman" w:hAnsi="Times New Roman" w:cs="Times New Roman"/>
-          <w:bCs/>
-          <w:sz w:val="20"/>
-          <w:szCs w:val="20"/>
-        </w:rPr>
-        <w:t>try</w:t>
+          <w:sz w:val="20"/>
+          <w:szCs w:val="20"/>
+        </w:rPr>
+        <w:t>);</w:t>
+      </w:r>
+      <w:r>
+        <w:rPr>
+          <w:rFonts w:ascii="Times New Roman" w:hAnsi="Times New Roman" w:cs="Times New Roman"/>
+          <w:sz w:val="20"/>
+          <w:szCs w:val="20"/>
+        </w:rPr>
+        <w:t xml:space="preserve">  </w:t>
+      </w:r>
+      <w:r>
+        <w:rPr>
+          <w:rFonts w:ascii="Times New Roman" w:hAnsi="Times New Roman" w:cs="Times New Roman"/>
+          <w:iCs/>
+          <w:sz w:val="20"/>
+          <w:szCs w:val="20"/>
+        </w:rPr>
+        <w:t>fail</w:t>
       </w:r>
       <w:proofErr w:type="gramEnd"/>
-      <w:r>
-        <w:rPr>
-          <w:rFonts w:ascii="Times New Roman" w:hAnsi="Times New Roman" w:cs="Times New Roman"/>
-          <w:sz w:val="20"/>
-          <w:szCs w:val="20"/>
-        </w:rPr>
-        <w:t xml:space="preserve"> {</w:t>
-      </w:r>
-      <w:proofErr w:type="spellStart"/>
-      <w:r>
-        <w:rPr>
-          <w:rFonts w:ascii="Times New Roman" w:hAnsi="Times New Roman" w:cs="Times New Roman"/>
-          <w:sz w:val="20"/>
-          <w:szCs w:val="20"/>
-        </w:rPr>
-        <w:t>A.</w:t>
-      </w:r>
-      <w:r>
-        <w:rPr>
-          <w:rFonts w:ascii="Times New Roman" w:hAnsi="Times New Roman" w:cs="Times New Roman"/>
-          <w:iCs/>
-          <w:sz w:val="20"/>
-          <w:szCs w:val="20"/>
-        </w:rPr>
-        <w:t>m</w:t>
-      </w:r>
-      <w:proofErr w:type="spellEnd"/>
-      <w:r>
-        <w:rPr>
-          <w:rFonts w:ascii="Times New Roman" w:hAnsi="Times New Roman" w:cs="Times New Roman"/>
-          <w:sz w:val="20"/>
-          <w:szCs w:val="20"/>
-        </w:rPr>
-        <w:t>(</w:t>
-      </w:r>
-      <w:r>
-        <w:rPr>
-          <w:rFonts w:ascii="Times New Roman" w:hAnsi="Times New Roman" w:cs="Times New Roman"/>
-          <w:bCs/>
-          <w:sz w:val="20"/>
-          <w:szCs w:val="20"/>
-        </w:rPr>
-        <w:t>null</w:t>
-      </w:r>
-      <w:r>
-        <w:rPr>
-          <w:rFonts w:ascii="Times New Roman" w:hAnsi="Times New Roman" w:cs="Times New Roman"/>
-          <w:sz w:val="20"/>
-          <w:szCs w:val="20"/>
-        </w:rPr>
-        <w:t>);</w:t>
-      </w:r>
-      <w:r>
-        <w:rPr>
-          <w:rFonts w:ascii="Times New Roman" w:hAnsi="Times New Roman" w:cs="Times New Roman"/>
-          <w:sz w:val="20"/>
-          <w:szCs w:val="20"/>
-        </w:rPr>
-        <w:t xml:space="preserve">  </w:t>
-      </w:r>
-      <w:r>
-        <w:rPr>
-          <w:rFonts w:ascii="Times New Roman" w:hAnsi="Times New Roman" w:cs="Times New Roman"/>
-          <w:iCs/>
-          <w:sz w:val="20"/>
-          <w:szCs w:val="20"/>
-        </w:rPr>
-        <w:t>fail</w:t>
-      </w:r>
       <w:r>
         <w:rPr>
           <w:rFonts w:ascii="Times New Roman" w:hAnsi="Times New Roman" w:cs="Times New Roman"/>
@@ -1171,205 +1891,16 @@
           <w:sz w:val="20"/>
           <w:szCs w:val="20"/>
         </w:rPr>
-        <w:t xml:space="preserve"> by anot</w:t>
-      </w:r>
-      <w:r>
-        <w:rPr>
-          <w:rFonts w:ascii="Times New Roman" w:hAnsi="Times New Roman" w:cs="Times New Roman"/>
-          <w:sz w:val="20"/>
-          <w:szCs w:val="20"/>
-        </w:rPr>
-        <w:t>h</w:t>
-      </w:r>
-      <w:r>
-        <w:rPr>
-          <w:rFonts w:ascii="Times New Roman" w:hAnsi="Times New Roman" w:cs="Times New Roman"/>
-          <w:sz w:val="20"/>
-          <w:szCs w:val="20"/>
-        </w:rPr>
-        <w:t>er exception)</w:t>
-      </w:r>
-      <w:r>
-        <w:rPr>
-          <w:rFonts w:ascii="Times New Roman" w:hAnsi="Times New Roman" w:cs="Times New Roman"/>
-          <w:color w:val="1A1A1A"/>
-          <w:sz w:val="20"/>
-          <w:szCs w:val="20"/>
-        </w:rPr>
-        <w:t xml:space="preserve">. But </w:t>
-      </w:r>
-      <w:r>
-        <w:rPr>
-          <w:rFonts w:ascii="Times New Roman" w:hAnsi="Times New Roman" w:cs="Times New Roman"/>
-          <w:i/>
-          <w:color w:val="1A1A1A"/>
-          <w:sz w:val="20"/>
-          <w:szCs w:val="20"/>
-        </w:rPr>
-        <w:t>don’t</w:t>
-      </w:r>
-      <w:r>
-        <w:rPr>
-          <w:rFonts w:ascii="Times New Roman" w:hAnsi="Times New Roman" w:cs="Times New Roman"/>
-          <w:color w:val="1A1A1A"/>
-          <w:sz w:val="20"/>
-          <w:szCs w:val="20"/>
-        </w:rPr>
-        <w:t xml:space="preserve"> use it for the exception </w:t>
-      </w:r>
-      <w:proofErr w:type="spellStart"/>
-      <w:r>
-        <w:rPr>
-          <w:rFonts w:ascii="Times New Roman" w:hAnsi="Times New Roman" w:cs="Times New Roman"/>
-          <w:color w:val="1A1A1A"/>
-          <w:sz w:val="20"/>
-          <w:szCs w:val="20"/>
-        </w:rPr>
-        <w:t>AssertionError</w:t>
-      </w:r>
-      <w:proofErr w:type="spellEnd"/>
-      <w:r>
-        <w:rPr>
-          <w:rFonts w:ascii="Times New Roman" w:hAnsi="Times New Roman" w:cs="Times New Roman"/>
-          <w:color w:val="1A1A1A"/>
-          <w:sz w:val="20"/>
-          <w:szCs w:val="20"/>
-        </w:rPr>
-        <w:t>. Here’s the reason. The</w:t>
-      </w:r>
-      <w:r>
-        <w:rPr>
-          <w:rFonts w:ascii="Times New Roman" w:hAnsi="Times New Roman" w:cs="Times New Roman"/>
-          <w:color w:val="1A1A1A"/>
-          <w:sz w:val="20"/>
-          <w:szCs w:val="20"/>
-        </w:rPr>
-        <w:t xml:space="preserve"> call </w:t>
-      </w:r>
-      <w:proofErr w:type="gramStart"/>
-      <w:r>
-        <w:rPr>
-          <w:rFonts w:ascii="Times New Roman" w:hAnsi="Times New Roman" w:cs="Times New Roman"/>
-          <w:color w:val="1A1A1A"/>
-          <w:sz w:val="20"/>
-          <w:szCs w:val="20"/>
-        </w:rPr>
-        <w:t>fail(</w:t>
-      </w:r>
-      <w:proofErr w:type="gramEnd"/>
-      <w:r>
-        <w:rPr>
-          <w:rFonts w:ascii="Times New Roman" w:hAnsi="Times New Roman" w:cs="Times New Roman"/>
-          <w:color w:val="1A1A1A"/>
-          <w:sz w:val="20"/>
-          <w:szCs w:val="20"/>
-        </w:rPr>
-        <w:t>) always throw</w:t>
-      </w:r>
-      <w:r>
-        <w:rPr>
-          <w:rFonts w:ascii="Times New Roman" w:hAnsi="Times New Roman" w:cs="Times New Roman"/>
-          <w:color w:val="1A1A1A"/>
-          <w:sz w:val="20"/>
-          <w:szCs w:val="20"/>
-        </w:rPr>
-        <w:t>s</w:t>
-      </w:r>
-      <w:r>
-        <w:rPr>
-          <w:rFonts w:ascii="Times New Roman" w:hAnsi="Times New Roman" w:cs="Times New Roman"/>
-          <w:color w:val="1A1A1A"/>
-          <w:sz w:val="20"/>
-          <w:szCs w:val="20"/>
-        </w:rPr>
-        <w:t xml:space="preserve"> an </w:t>
-      </w:r>
-      <w:proofErr w:type="spellStart"/>
-      <w:r>
-        <w:rPr>
-          <w:rFonts w:ascii="Times New Roman" w:hAnsi="Times New Roman" w:cs="Times New Roman"/>
-          <w:color w:val="1A1A1A"/>
-          <w:sz w:val="20"/>
-          <w:szCs w:val="20"/>
-        </w:rPr>
-        <w:t>AssertionError</w:t>
-      </w:r>
-      <w:proofErr w:type="spellEnd"/>
-      <w:r>
-        <w:rPr>
-          <w:rFonts w:ascii="Times New Roman" w:hAnsi="Times New Roman" w:cs="Times New Roman"/>
-          <w:color w:val="1A1A1A"/>
-          <w:sz w:val="20"/>
-          <w:szCs w:val="20"/>
-        </w:rPr>
-        <w:t xml:space="preserve">, which will then be caught by the catch-block, and it doesn’t work right. </w:t>
-      </w:r>
-      <w:r>
-        <w:rPr>
-          <w:rFonts w:ascii="Times New Roman" w:hAnsi="Times New Roman" w:cs="Times New Roman"/>
-          <w:color w:val="1A1A1A"/>
-          <w:sz w:val="20"/>
-          <w:szCs w:val="20"/>
-        </w:rPr>
-        <w:t xml:space="preserve">See the </w:t>
-      </w:r>
-      <w:proofErr w:type="spellStart"/>
-      <w:r>
-        <w:rPr>
-          <w:rFonts w:ascii="Times New Roman" w:hAnsi="Times New Roman" w:cs="Times New Roman"/>
-          <w:color w:val="1A1A1A"/>
-          <w:sz w:val="20"/>
-          <w:szCs w:val="20"/>
-        </w:rPr>
-        <w:t>JavaHype</w:t>
-      </w:r>
-      <w:r>
-        <w:rPr>
-          <w:rFonts w:ascii="Times New Roman" w:hAnsi="Times New Roman" w:cs="Times New Roman"/>
-          <w:color w:val="1A1A1A"/>
-          <w:sz w:val="20"/>
-          <w:szCs w:val="20"/>
-        </w:rPr>
-        <w:t>r</w:t>
-      </w:r>
-      <w:r>
-        <w:rPr>
-          <w:rFonts w:ascii="Times New Roman" w:hAnsi="Times New Roman" w:cs="Times New Roman"/>
-          <w:color w:val="1A1A1A"/>
-          <w:sz w:val="20"/>
-          <w:szCs w:val="20"/>
-        </w:rPr>
-        <w:t>Text</w:t>
-      </w:r>
-      <w:proofErr w:type="spellEnd"/>
-      <w:r>
-        <w:rPr>
-          <w:rFonts w:ascii="Times New Roman" w:hAnsi="Times New Roman" w:cs="Times New Roman"/>
-          <w:color w:val="1A1A1A"/>
-          <w:sz w:val="20"/>
-          <w:szCs w:val="20"/>
-        </w:rPr>
-        <w:t xml:space="preserve"> entry for “</w:t>
-      </w:r>
-      <w:proofErr w:type="spellStart"/>
-      <w:r>
-        <w:rPr>
-          <w:rFonts w:ascii="Times New Roman" w:hAnsi="Times New Roman" w:cs="Times New Roman"/>
-          <w:color w:val="1A1A1A"/>
-          <w:sz w:val="20"/>
-          <w:szCs w:val="20"/>
-        </w:rPr>
-        <w:t>Junit</w:t>
-      </w:r>
-      <w:proofErr w:type="spellEnd"/>
-      <w:r>
-        <w:rPr>
-          <w:rFonts w:ascii="Times New Roman" w:hAnsi="Times New Roman" w:cs="Times New Roman"/>
-          <w:color w:val="1A1A1A"/>
-          <w:sz w:val="20"/>
-          <w:szCs w:val="20"/>
-        </w:rPr>
-        <w:t xml:space="preserve"> testing” to see how to check whether an assert statem</w:t>
+        <w:t xml:space="preserve"> by another exception)</w:t>
+      </w:r>
+      <w:r>
+        <w:rPr>
+          <w:rFonts w:ascii="Times New Roman" w:hAnsi="Times New Roman" w:cs="Times New Roman"/>
+          <w:color w:val="1A1A1A"/>
+          <w:sz w:val="20"/>
+          <w:szCs w:val="20"/>
+        </w:rPr>
+        <w:t xml:space="preserve">. </w:t>
       </w:r>
       <w:bookmarkStart w:id="0" w:name="_GoBack"/>
       <w:bookmarkEnd w:id="0"/>
@@ -1380,7 +1911,142 @@
           <w:sz w:val="20"/>
           <w:szCs w:val="20"/>
         </w:rPr>
-        <w:t>ent does it job.</w:t>
+        <w:t xml:space="preserve">But </w:t>
+      </w:r>
+      <w:r>
+        <w:rPr>
+          <w:rFonts w:ascii="Times New Roman" w:hAnsi="Times New Roman" w:cs="Times New Roman"/>
+          <w:i/>
+          <w:color w:val="1A1A1A"/>
+          <w:sz w:val="20"/>
+          <w:szCs w:val="20"/>
+        </w:rPr>
+        <w:t>don’t</w:t>
+      </w:r>
+      <w:r>
+        <w:rPr>
+          <w:rFonts w:ascii="Times New Roman" w:hAnsi="Times New Roman" w:cs="Times New Roman"/>
+          <w:color w:val="1A1A1A"/>
+          <w:sz w:val="20"/>
+          <w:szCs w:val="20"/>
+        </w:rPr>
+        <w:t xml:space="preserve"> use it for the exception </w:t>
+      </w:r>
+      <w:proofErr w:type="spellStart"/>
+      <w:r>
+        <w:rPr>
+          <w:rFonts w:ascii="Times New Roman" w:hAnsi="Times New Roman" w:cs="Times New Roman"/>
+          <w:color w:val="1A1A1A"/>
+          <w:sz w:val="20"/>
+          <w:szCs w:val="20"/>
+        </w:rPr>
+        <w:t>AssertionError</w:t>
+      </w:r>
+      <w:proofErr w:type="spellEnd"/>
+      <w:r>
+        <w:rPr>
+          <w:rFonts w:ascii="Times New Roman" w:hAnsi="Times New Roman" w:cs="Times New Roman"/>
+          <w:color w:val="1A1A1A"/>
+          <w:sz w:val="20"/>
+          <w:szCs w:val="20"/>
+        </w:rPr>
+        <w:t>. Here’s the reason. The</w:t>
+      </w:r>
+      <w:r>
+        <w:rPr>
+          <w:rFonts w:ascii="Times New Roman" w:hAnsi="Times New Roman" w:cs="Times New Roman"/>
+          <w:color w:val="1A1A1A"/>
+          <w:sz w:val="20"/>
+          <w:szCs w:val="20"/>
+        </w:rPr>
+        <w:t xml:space="preserve"> call </w:t>
+      </w:r>
+      <w:proofErr w:type="gramStart"/>
+      <w:r>
+        <w:rPr>
+          <w:rFonts w:ascii="Times New Roman" w:hAnsi="Times New Roman" w:cs="Times New Roman"/>
+          <w:color w:val="1A1A1A"/>
+          <w:sz w:val="20"/>
+          <w:szCs w:val="20"/>
+        </w:rPr>
+        <w:t>fail(</w:t>
+      </w:r>
+      <w:proofErr w:type="gramEnd"/>
+      <w:r>
+        <w:rPr>
+          <w:rFonts w:ascii="Times New Roman" w:hAnsi="Times New Roman" w:cs="Times New Roman"/>
+          <w:color w:val="1A1A1A"/>
+          <w:sz w:val="20"/>
+          <w:szCs w:val="20"/>
+        </w:rPr>
+        <w:t>) always throw</w:t>
+      </w:r>
+      <w:r>
+        <w:rPr>
+          <w:rFonts w:ascii="Times New Roman" w:hAnsi="Times New Roman" w:cs="Times New Roman"/>
+          <w:color w:val="1A1A1A"/>
+          <w:sz w:val="20"/>
+          <w:szCs w:val="20"/>
+        </w:rPr>
+        <w:t>s</w:t>
+      </w:r>
+      <w:r>
+        <w:rPr>
+          <w:rFonts w:ascii="Times New Roman" w:hAnsi="Times New Roman" w:cs="Times New Roman"/>
+          <w:color w:val="1A1A1A"/>
+          <w:sz w:val="20"/>
+          <w:szCs w:val="20"/>
+        </w:rPr>
+        <w:t xml:space="preserve"> an </w:t>
+      </w:r>
+      <w:proofErr w:type="spellStart"/>
+      <w:r>
+        <w:rPr>
+          <w:rFonts w:ascii="Times New Roman" w:hAnsi="Times New Roman" w:cs="Times New Roman"/>
+          <w:color w:val="1A1A1A"/>
+          <w:sz w:val="20"/>
+          <w:szCs w:val="20"/>
+        </w:rPr>
+        <w:t>AssertionError</w:t>
+      </w:r>
+      <w:proofErr w:type="spellEnd"/>
+      <w:r>
+        <w:rPr>
+          <w:rFonts w:ascii="Times New Roman" w:hAnsi="Times New Roman" w:cs="Times New Roman"/>
+          <w:color w:val="1A1A1A"/>
+          <w:sz w:val="20"/>
+          <w:szCs w:val="20"/>
+        </w:rPr>
+        <w:t xml:space="preserve">, which will then be caught by the catch-block, and it doesn’t work right. </w:t>
+      </w:r>
+      <w:r>
+        <w:rPr>
+          <w:rFonts w:ascii="Times New Roman" w:hAnsi="Times New Roman" w:cs="Times New Roman"/>
+          <w:color w:val="1A1A1A"/>
+          <w:sz w:val="20"/>
+          <w:szCs w:val="20"/>
+        </w:rPr>
+        <w:t xml:space="preserve">See the </w:t>
+      </w:r>
+      <w:proofErr w:type="spellStart"/>
+      <w:r>
+        <w:rPr>
+          <w:rFonts w:ascii="Times New Roman" w:hAnsi="Times New Roman" w:cs="Times New Roman"/>
+          <w:color w:val="1A1A1A"/>
+          <w:sz w:val="20"/>
+          <w:szCs w:val="20"/>
+        </w:rPr>
+        <w:t>JavaHyperText</w:t>
+      </w:r>
+      <w:proofErr w:type="spellEnd"/>
+      <w:r>
+        <w:rPr>
+          <w:rFonts w:ascii="Times New Roman" w:hAnsi="Times New Roman" w:cs="Times New Roman"/>
+          <w:color w:val="1A1A1A"/>
+          <w:sz w:val="20"/>
+          <w:szCs w:val="20"/>
+        </w:rPr>
+        <w:t xml:space="preserve"> entry for “Junit testing” to see how to check whether an assert statement does it job.</w:t>
       </w:r>
       <w:r>
         <w:rPr>
@@ -1393,7 +2059,7 @@
       </w:r>
     </w:p>
     <w:sectPr>
-      <w:headerReference w:type="default" r:id="rId8"/>
+      <w:headerReference w:type="default" r:id="rId7"/>
       <w:type w:val="continuous"/>
       <w:pgSz w:w="12240" w:h="15840"/>
       <w:pgMar w:top="1440" w:right="1440" w:bottom="1440" w:left="1440" w:header="720" w:footer="720" w:gutter="0"/>
@@ -1405,7 +2071,7 @@
 </file>
 
 <file path=word/endnotes.xml><?xml version="1.0" encoding="utf-8"?>
-<w:endnotes xmlns:wpc="http://schemas.microsoft.com/office/word/2010/wordprocessingCanvas" xmlns:mo="http://schemas.microsoft.com/office/mac/office/2008/main" xmlns:mc="http://schemas.openxmlformats.org/markup-compatibility/2006" xmlns:mv="urn:schemas-microsoft-com:mac:vml" xmlns:o="urn:schemas-microsoft-com:office:office" xmlns:r="http://schemas.openxmlformats.org/officeDocument/2006/relationships" xmlns:m="http://schemas.openxmlformats.org/officeDocument/2006/math" xmlns:v="urn:schemas-microsoft-com:vml" xmlns:wp14="http://schemas.microsoft.com/office/word/2010/wordprocessingDrawing" xmlns:wp="http://schemas.openxmlformats.org/drawingml/2006/wordprocessingDrawing" xmlns:w10="urn:schemas-microsoft-com:office:word" xmlns:w="http://schemas.openxmlformats.org/wordprocessingml/2006/main" xmlns:w14="http://schemas.microsoft.com/office/word/2010/wordml" xmlns:wpg="http://schemas.microsoft.com/office/word/2010/wordprocessingGroup" xmlns:wpi="http://schemas.microsoft.com/office/word/2010/wordprocessingInk" xmlns:wne="http://schemas.microsoft.com/office/word/2006/wordml" xmlns:wps="http://schemas.microsoft.com/office/word/2010/wordprocessingShape" mc:Ignorable="w14 wp14">
+<w:endnotes xmlns:wpc="http://schemas.microsoft.com/office/word/2010/wordprocessingCanvas" xmlns:mo="http://schemas.microsoft.com/office/mac/office/2008/main" xmlns:mc="http://schemas.openxmlformats.org/markup-compatibility/2006" xmlns:mv="urn:schemas-microsoft-com:mac:vml" xmlns:o="urn:schemas-microsoft-com:office:office" xmlns:r="http://schemas.openxmlformats.org/officeDocument/2006/relationships" xmlns:m="http://schemas.openxmlformats.org/officeDocument/2006/math" xmlns:v="urn:schemas-microsoft-com:vml" xmlns:wp14="http://schemas.microsoft.com/office/word/2010/wordprocessingDrawing" xmlns:wp="http://schemas.openxmlformats.org/drawingml/2006/wordprocessingDrawing" xmlns:w10="urn:schemas-microsoft-com:office:word" xmlns:w="http://schemas.openxmlformats.org/wordprocessingml/2006/main" xmlns:w14="http://schemas.microsoft.com/office/word/2010/wordml" xmlns:w15="http://schemas.microsoft.com/office/word/2012/wordml" xmlns:wpg="http://schemas.microsoft.com/office/word/2010/wordprocessingGroup" xmlns:wpi="http://schemas.microsoft.com/office/word/2010/wordprocessingInk" xmlns:wne="http://schemas.microsoft.com/office/word/2006/wordml" xmlns:wps="http://schemas.microsoft.com/office/word/2010/wordprocessingShape" mc:Ignorable="w14 w15 wp14">
   <w:endnote w:type="separator" w:id="-1">
     <w:p>
       <w:r>
@@ -1424,7 +2090,7 @@
 </file>
 
 <file path=word/footnotes.xml><?xml version="1.0" encoding="utf-8"?>
-<w:footnotes xmlns:wpc="http://schemas.microsoft.com/office/word/2010/wordprocessingCanvas" xmlns:mo="http://schemas.microsoft.com/office/mac/office/2008/main" xmlns:mc="http://schemas.openxmlformats.org/markup-compatibility/2006" xmlns:mv="urn:schemas-microsoft-com:mac:vml" xmlns:o="urn:schemas-microsoft-com:office:office" xmlns:r="http://schemas.openxmlformats.org/officeDocument/2006/relationships" xmlns:m="http://schemas.openxmlformats.org/officeDocument/2006/math" xmlns:v="urn:schemas-microsoft-com:vml" xmlns:wp14="http://schemas.microsoft.com/office/word/2010/wordprocessingDrawing" xmlns:wp="http://schemas.openxmlformats.org/drawingml/2006/wordprocessingDrawing" xmlns:w10="urn:schemas-microsoft-com:office:word" xmlns:w="http://schemas.openxmlformats.org/wordprocessingml/2006/main" xmlns:w14="http://schemas.microsoft.com/office/word/2010/wordml" xmlns:wpg="http://schemas.microsoft.com/office/word/2010/wordprocessingGroup" xmlns:wpi="http://schemas.microsoft.com/office/word/2010/wordprocessingInk" xmlns:wne="http://schemas.microsoft.com/office/word/2006/wordml" xmlns:wps="http://schemas.microsoft.com/office/word/2010/wordprocessingShape" mc:Ignorable="w14 wp14">
+<w:footnotes xmlns:wpc="http://schemas.microsoft.com/office/word/2010/wordprocessingCanvas" xmlns:mo="http://schemas.microsoft.com/office/mac/office/2008/main" xmlns:mc="http://schemas.openxmlformats.org/markup-compatibility/2006" xmlns:mv="urn:schemas-microsoft-com:mac:vml" xmlns:o="urn:schemas-microsoft-com:office:office" xmlns:r="http://schemas.openxmlformats.org/officeDocument/2006/relationships" xmlns:m="http://schemas.openxmlformats.org/officeDocument/2006/math" xmlns:v="urn:schemas-microsoft-com:vml" xmlns:wp14="http://schemas.microsoft.com/office/word/2010/wordprocessingDrawing" xmlns:wp="http://schemas.openxmlformats.org/drawingml/2006/wordprocessingDrawing" xmlns:w10="urn:schemas-microsoft-com:office:word" xmlns:w="http://schemas.openxmlformats.org/wordprocessingml/2006/main" xmlns:w14="http://schemas.microsoft.com/office/word/2010/wordml" xmlns:w15="http://schemas.microsoft.com/office/word/2012/wordml" xmlns:wpg="http://schemas.microsoft.com/office/word/2010/wordprocessingGroup" xmlns:wpi="http://schemas.microsoft.com/office/word/2010/wordprocessingInk" xmlns:wne="http://schemas.microsoft.com/office/word/2006/wordml" xmlns:wps="http://schemas.microsoft.com/office/word/2010/wordprocessingShape" mc:Ignorable="w14 w15 wp14">
   <w:footnote w:type="separator" w:id="-1">
     <w:p>
       <w:r>
@@ -1443,7 +2109,7 @@
 </file>
 
 <file path=word/header1.xml><?xml version="1.0" encoding="utf-8"?>
-<w:hdr xmlns:wpc="http://schemas.microsoft.com/office/word/2010/wordprocessingCanvas" xmlns:mo="http://schemas.microsoft.com/office/mac/office/2008/main" xmlns:mc="http://schemas.openxmlformats.org/markup-compatibility/2006" xmlns:mv="urn:schemas-microsoft-com:mac:vml" xmlns:o="urn:schemas-microsoft-com:office:office" xmlns:r="http://schemas.openxmlformats.org/officeDocument/2006/relationships" xmlns:m="http://schemas.openxmlformats.org/officeDocument/2006/math" xmlns:v="urn:schemas-microsoft-com:vml" xmlns:wp14="http://schemas.microsoft.com/office/word/2010/wordprocessingDrawing" xmlns:wp="http://schemas.openxmlformats.org/drawingml/2006/wordprocessingDrawing" xmlns:w10="urn:schemas-microsoft-com:office:word" xmlns:w="http://schemas.openxmlformats.org/wordprocessingml/2006/main" xmlns:w14="http://schemas.microsoft.com/office/word/2010/wordml" xmlns:wpg="http://schemas.microsoft.com/office/word/2010/wordprocessingGroup" xmlns:wpi="http://schemas.microsoft.com/office/word/2010/wordprocessingInk" xmlns:wne="http://schemas.microsoft.com/office/word/2006/wordml" xmlns:wps="http://schemas.microsoft.com/office/word/2010/wordprocessingShape" mc:Ignorable="w14 wp14">
+<w:hdr xmlns:wpc="http://schemas.microsoft.com/office/word/2010/wordprocessingCanvas" xmlns:mo="http://schemas.microsoft.com/office/mac/office/2008/main" xmlns:mc="http://schemas.openxmlformats.org/markup-compatibility/2006" xmlns:mv="urn:schemas-microsoft-com:mac:vml" xmlns:o="urn:schemas-microsoft-com:office:office" xmlns:r="http://schemas.openxmlformats.org/officeDocument/2006/relationships" xmlns:m="http://schemas.openxmlformats.org/officeDocument/2006/math" xmlns:v="urn:schemas-microsoft-com:vml" xmlns:wp14="http://schemas.microsoft.com/office/word/2010/wordprocessingDrawing" xmlns:wp="http://schemas.openxmlformats.org/drawingml/2006/wordprocessingDrawing" xmlns:w10="urn:schemas-microsoft-com:office:word" xmlns:w="http://schemas.openxmlformats.org/wordprocessingml/2006/main" xmlns:w14="http://schemas.microsoft.com/office/word/2010/wordml" xmlns:w15="http://schemas.microsoft.com/office/word/2012/wordml" xmlns:wpg="http://schemas.microsoft.com/office/word/2010/wordprocessingGroup" xmlns:wpi="http://schemas.microsoft.com/office/word/2010/wordprocessingInk" xmlns:wne="http://schemas.microsoft.com/office/word/2006/wordml" xmlns:wps="http://schemas.microsoft.com/office/word/2010/wordprocessingShape" mc:Ignorable="w14 w15 wp14">
   <w:p>
     <w:pPr>
       <w:pStyle w:val="Header"/>
@@ -1479,7 +2145,7 @@
 </file>
 
 <file path=word/numbering.xml><?xml version="1.0" encoding="utf-8"?>
-<w:numbering xmlns:wpc="http://schemas.microsoft.com/office/word/2010/wordprocessingCanvas" xmlns:mo="http://schemas.microsoft.com/office/mac/office/2008/main" xmlns:mc="http://schemas.openxmlformats.org/markup-compatibility/2006" xmlns:mv="urn:schemas-microsoft-com:mac:vml" xmlns:o="urn:schemas-microsoft-com:office:office" xmlns:r="http://schemas.openxmlformats.org/officeDocument/2006/relationships" xmlns:m="http://schemas.openxmlformats.org/officeDocument/2006/math" xmlns:v="urn:schemas-microsoft-com:vml" xmlns:wp14="http://schemas.microsoft.com/office/word/2010/wordprocessingDrawing" xmlns:wp="http://schemas.openxmlformats.org/drawingml/2006/wordprocessingDrawing" xmlns:w10="urn:schemas-microsoft-com:office:word" xmlns:w="http://schemas.openxmlformats.org/wordprocessingml/2006/main" xmlns:w14="http://schemas.microsoft.com/office/word/2010/wordml" xmlns:wpg="http://schemas.microsoft.com/office/word/2010/wordprocessingGroup" xmlns:wpi="http://schemas.microsoft.com/office/word/2010/wordprocessingInk" xmlns:wne="http://schemas.microsoft.com/office/word/2006/wordml" xmlns:wps="http://schemas.microsoft.com/office/word/2010/wordprocessingShape" mc:Ignorable="w14 wp14">
+<w:numbering xmlns:wpc="http://schemas.microsoft.com/office/word/2010/wordprocessingCanvas" xmlns:mo="http://schemas.microsoft.com/office/mac/office/2008/main" xmlns:mc="http://schemas.openxmlformats.org/markup-compatibility/2006" xmlns:mv="urn:schemas-microsoft-com:mac:vml" xmlns:o="urn:schemas-microsoft-com:office:office" xmlns:r="http://schemas.openxmlformats.org/officeDocument/2006/relationships" xmlns:m="http://schemas.openxmlformats.org/officeDocument/2006/math" xmlns:v="urn:schemas-microsoft-com:vml" xmlns:wp14="http://schemas.microsoft.com/office/word/2010/wordprocessingDrawing" xmlns:wp="http://schemas.openxmlformats.org/drawingml/2006/wordprocessingDrawing" xmlns:w10="urn:schemas-microsoft-com:office:word" xmlns:w="http://schemas.openxmlformats.org/wordprocessingml/2006/main" xmlns:w14="http://schemas.microsoft.com/office/word/2010/wordml" xmlns:w15="http://schemas.microsoft.com/office/word/2012/wordml" xmlns:wpg="http://schemas.microsoft.com/office/word/2010/wordprocessingGroup" xmlns:wpi="http://schemas.microsoft.com/office/word/2010/wordprocessingInk" xmlns:wne="http://schemas.microsoft.com/office/word/2006/wordml" xmlns:wps="http://schemas.microsoft.com/office/word/2010/wordprocessingShape" mc:Ignorable="w14 w15 wp14">
   <w:abstractNum w:abstractNumId="0">
     <w:nsid w:val="00000001"/>
     <w:multiLevelType w:val="hybridMultilevel"/>
@@ -2081,7 +2747,7 @@
 </file>
 
 <file path=word/styles.xml><?xml version="1.0" encoding="utf-8"?>
-<w:styles xmlns:mc="http://schemas.openxmlformats.org/markup-compatibility/2006" xmlns:r="http://schemas.openxmlformats.org/officeDocument/2006/relationships" xmlns:w="http://schemas.openxmlformats.org/wordprocessingml/2006/main" xmlns:w14="http://schemas.microsoft.com/office/word/2010/wordml" mc:Ignorable="w14">
+<w:styles xmlns:mc="http://schemas.openxmlformats.org/markup-compatibility/2006" xmlns:r="http://schemas.openxmlformats.org/officeDocument/2006/relationships" xmlns:w="http://schemas.openxmlformats.org/wordprocessingml/2006/main" xmlns:w14="http://schemas.microsoft.com/office/word/2010/wordml" xmlns:w15="http://schemas.microsoft.com/office/word/2012/wordml" mc:Ignorable="w14 w15">
   <w:docDefaults>
     <w:rPrDefault>
       <w:rPr>
@@ -2093,144 +2759,389 @@
     </w:rPrDefault>
     <w:pPrDefault/>
   </w:docDefaults>
-  <w:latentStyles w:defLockedState="0" w:defUIPriority="99" w:defSemiHidden="1" w:defUnhideWhenUsed="1" w:defQFormat="0" w:count="276">
-    <w:lsdException w:name="Normal" w:semiHidden="0" w:uiPriority="0" w:unhideWhenUsed="0" w:qFormat="1"/>
-    <w:lsdException w:name="heading 1" w:semiHidden="0" w:uiPriority="9" w:unhideWhenUsed="0" w:qFormat="1"/>
-    <w:lsdException w:name="heading 2" w:uiPriority="9" w:qFormat="1"/>
-    <w:lsdException w:name="heading 3" w:uiPriority="9" w:qFormat="1"/>
-    <w:lsdException w:name="heading 4" w:uiPriority="9" w:qFormat="1"/>
-    <w:lsdException w:name="heading 5" w:uiPriority="9" w:qFormat="1"/>
-    <w:lsdException w:name="heading 6" w:uiPriority="9" w:qFormat="1"/>
-    <w:lsdException w:name="heading 7" w:uiPriority="9" w:qFormat="1"/>
-    <w:lsdException w:name="heading 8" w:uiPriority="9" w:qFormat="1"/>
-    <w:lsdException w:name="heading 9" w:uiPriority="9" w:qFormat="1"/>
-    <w:lsdException w:name="toc 1" w:uiPriority="39"/>
-    <w:lsdException w:name="toc 2" w:uiPriority="39"/>
-    <w:lsdException w:name="toc 3" w:uiPriority="39"/>
-    <w:lsdException w:name="toc 4" w:uiPriority="39"/>
-    <w:lsdException w:name="toc 5" w:uiPriority="39"/>
-    <w:lsdException w:name="toc 6" w:uiPriority="39"/>
-    <w:lsdException w:name="toc 7" w:uiPriority="39"/>
-    <w:lsdException w:name="toc 8" w:uiPriority="39"/>
-    <w:lsdException w:name="toc 9" w:uiPriority="39"/>
-    <w:lsdException w:name="caption" w:uiPriority="35" w:qFormat="1"/>
-    <w:lsdException w:name="Title" w:semiHidden="0" w:uiPriority="10" w:unhideWhenUsed="0" w:qFormat="1"/>
-    <w:lsdException w:name="Default Paragraph Font" w:uiPriority="1"/>
-    <w:lsdException w:name="Subtitle" w:semiHidden="0" w:uiPriority="11" w:unhideWhenUsed="0" w:qFormat="1"/>
-    <w:lsdException w:name="Strong" w:semiHidden="0" w:uiPriority="22" w:unhideWhenUsed="0" w:qFormat="1"/>
-    <w:lsdException w:name="Emphasis" w:semiHidden="0" w:uiPriority="20" w:unhideWhenUsed="0" w:qFormat="1"/>
-    <w:lsdException w:name="Table Grid" w:semiHidden="0" w:uiPriority="59" w:unhideWhenUsed="0"/>
-    <w:lsdException w:name="Placeholder Text" w:unhideWhenUsed="0"/>
-    <w:lsdException w:name="No Spacing" w:semiHidden="0" w:uiPriority="1" w:unhideWhenUsed="0" w:qFormat="1"/>
-    <w:lsdException w:name="Light Shading" w:semiHidden="0" w:uiPriority="60" w:unhideWhenUsed="0"/>
-    <w:lsdException w:name="Light List" w:semiHidden="0" w:uiPriority="61" w:unhideWhenUsed="0"/>
-    <w:lsdException w:name="Light Grid" w:semiHidden="0" w:uiPriority="62" w:unhideWhenUsed="0"/>
-    <w:lsdException w:name="Medium Shading 1" w:semiHidden="0" w:uiPriority="63" w:unhideWhenUsed="0"/>
-    <w:lsdException w:name="Medium Shading 2" w:semiHidden="0" w:uiPriority="64" w:unhideWhenUsed="0"/>
-    <w:lsdException w:name="Medium List 1" w:semiHidden="0" w:uiPriority="65" w:unhideWhenUsed="0"/>
-    <w:lsdException w:name="Medium List 2" w:semiHidden="0" w:uiPriority="66" w:unhideWhenUsed="0"/>
-    <w:lsdException w:name="Medium Grid 1" w:semiHidden="0" w:uiPriority="67" w:unhideWhenUsed="0"/>
-    <w:lsdException w:name="Medium Grid 2" w:semiHidden="0" w:uiPriority="68" w:unhideWhenUsed="0"/>
-    <w:lsdException w:name="Medium Grid 3" w:semiHidden="0" w:uiPriority="69" w:unhideWhenUsed="0"/>
-    <w:lsdException w:name="Dark List" w:semiHidden="0" w:uiPriority="70" w:unhideWhenUsed="0"/>
-    <w:lsdException w:name="Colorful Shading" w:semiHidden="0" w:uiPriority="71" w:unhideWhenUsed="0"/>
-    <w:lsdException w:name="Colorful List" w:semiHidden="0" w:uiPriority="72" w:unhideWhenUsed="0"/>
-    <w:lsdException w:name="Colorful Grid" w:semiHidden="0" w:uiPriority="73" w:unhideWhenUsed="0"/>
-    <w:lsdException w:name="Light Shading Accent 1" w:semiHidden="0" w:uiPriority="60" w:unhideWhenUsed="0"/>
-    <w:lsdException w:name="Light List Accent 1" w:semiHidden="0" w:uiPriority="61" w:unhideWhenUsed="0"/>
-    <w:lsdException w:name="Light Grid Accent 1" w:semiHidden="0" w:uiPriority="62" w:unhideWhenUsed="0"/>
-    <w:lsdException w:name="Medium Shading 1 Accent 1" w:semiHidden="0" w:uiPriority="63" w:unhideWhenUsed="0"/>
-    <w:lsdException w:name="Medium Shading 2 Accent 1" w:semiHidden="0" w:uiPriority="64" w:unhideWhenUsed="0"/>
-    <w:lsdException w:name="Medium List 1 Accent 1" w:semiHidden="0" w:uiPriority="65" w:unhideWhenUsed="0"/>
-    <w:lsdException w:name="Revision" w:unhideWhenUsed="0"/>
-    <w:lsdException w:name="List Paragraph" w:semiHidden="0" w:uiPriority="34" w:unhideWhenUsed="0" w:qFormat="1"/>
-    <w:lsdException w:name="Quote" w:semiHidden="0" w:uiPriority="29" w:unhideWhenUsed="0" w:qFormat="1"/>
-    <w:lsdException w:name="Intense Quote" w:semiHidden="0" w:uiPriority="30" w:unhideWhenUsed="0" w:qFormat="1"/>
-    <w:lsdException w:name="Medium List 2 Accent 1" w:semiHidden="0" w:uiPriority="66" w:unhideWhenUsed="0"/>
-    <w:lsdException w:name="Medium Grid 1 Accent 1" w:semiHidden="0" w:uiPriority="67" w:unhideWhenUsed="0"/>
-    <w:lsdException w:name="Medium Grid 2 Accent 1" w:semiHidden="0" w:uiPriority="68" w:unhideWhenUsed="0"/>
-    <w:lsdException w:name="Medium Grid 3 Accent 1" w:semiHidden="0" w:uiPriority="69" w:unhideWhenUsed="0"/>
-    <w:lsdException w:name="Dark List Accent 1" w:semiHidden="0" w:uiPriority="70" w:unhideWhenUsed="0"/>
-    <w:lsdException w:name="Colorful Shading Accent 1" w:semiHidden="0" w:uiPriority="71" w:unhideWhenUsed="0"/>
-    <w:lsdException w:name="Colorful List Accent 1" w:semiHidden="0" w:uiPriority="72" w:unhideWhenUsed="0"/>
-    <w:lsdException w:name="Colorful Grid Accent 1" w:semiHidden="0" w:uiPriority="73" w:unhideWhenUsed="0"/>
-    <w:lsdException w:name="Light Shading Accent 2" w:semiHidden="0" w:uiPriority="60" w:unhideWhenUsed="0"/>
-    <w:lsdException w:name="Light List Accent 2" w:semiHidden="0" w:uiPriority="61" w:unhideWhenUsed="0"/>
-    <w:lsdException w:name="Light Grid Accent 2" w:semiHidden="0" w:uiPriority="62" w:unhideWhenUsed="0"/>
-    <w:lsdException w:name="Medium Shading 1 Accent 2" w:semiHidden="0" w:uiPriority="63" w:unhideWhenUsed="0"/>
-    <w:lsdException w:name="Medium Shading 2 Accent 2" w:semiHidden="0" w:uiPriority="64" w:unhideWhenUsed="0"/>
-    <w:lsdException w:name="Medium List 1 Accent 2" w:semiHidden="0" w:uiPriority="65" w:unhideWhenUsed="0"/>
-    <w:lsdException w:name="Medium List 2 Accent 2" w:semiHidden="0" w:uiPriority="66" w:unhideWhenUsed="0"/>
-    <w:lsdException w:name="Medium Grid 1 Accent 2" w:semiHidden="0" w:uiPriority="67" w:unhideWhenUsed="0"/>
-    <w:lsdException w:name="Medium Grid 2 Accent 2" w:semiHidden="0" w:uiPriority="68" w:unhideWhenUsed="0"/>
-    <w:lsdException w:name="Medium Grid 3 Accent 2" w:semiHidden="0" w:uiPriority="69" w:unhideWhenUsed="0"/>
-    <w:lsdException w:name="Dark List Accent 2" w:semiHidden="0" w:uiPriority="70" w:unhideWhenUsed="0"/>
-    <w:lsdException w:name="Colorful Shading Accent 2" w:semiHidden="0" w:uiPriority="71" w:unhideWhenUsed="0"/>
-    <w:lsdException w:name="Colorful List Accent 2" w:semiHidden="0" w:uiPriority="72" w:unhideWhenUsed="0"/>
-    <w:lsdException w:name="Colorful Grid Accent 2" w:semiHidden="0" w:uiPriority="73" w:unhideWhenUsed="0"/>
-    <w:lsdException w:name="Light Shading Accent 3" w:semiHidden="0" w:uiPriority="60" w:unhideWhenUsed="0"/>
-    <w:lsdException w:name="Light List Accent 3" w:semiHidden="0" w:uiPriority="61" w:unhideWhenUsed="0"/>
-    <w:lsdException w:name="Light Grid Accent 3" w:semiHidden="0" w:uiPriority="62" w:unhideWhenUsed="0"/>
-    <w:lsdException w:name="Medium Shading 1 Accent 3" w:semiHidden="0" w:uiPriority="63" w:unhideWhenUsed="0"/>
-    <w:lsdException w:name="Medium Shading 2 Accent 3" w:semiHidden="0" w:uiPriority="64" w:unhideWhenUsed="0"/>
-    <w:lsdException w:name="Medium List 1 Accent 3" w:semiHidden="0" w:uiPriority="65" w:unhideWhenUsed="0"/>
-    <w:lsdException w:name="Medium List 2 Accent 3" w:semiHidden="0" w:uiPriority="66" w:unhideWhenUsed="0"/>
-    <w:lsdException w:name="Medium Grid 1 Accent 3" w:semiHidden="0" w:uiPriority="67" w:unhideWhenUsed="0"/>
-    <w:lsdException w:name="Medium Grid 2 Accent 3" w:semiHidden="0" w:uiPriority="68" w:unhideWhenUsed="0"/>
-    <w:lsdException w:name="Medium Grid 3 Accent 3" w:semiHidden="0" w:uiPriority="69" w:unhideWhenUsed="0"/>
-    <w:lsdException w:name="Dark List Accent 3" w:semiHidden="0" w:uiPriority="70" w:unhideWhenUsed="0"/>
-    <w:lsdException w:name="Colorful Shading Accent 3" w:semiHidden="0" w:uiPriority="71" w:unhideWhenUsed="0"/>
-    <w:lsdException w:name="Colorful List Accent 3" w:semiHidden="0" w:uiPriority="72" w:unhideWhenUsed="0"/>
-    <w:lsdException w:name="Colorful Grid Accent 3" w:semiHidden="0" w:uiPriority="73" w:unhideWhenUsed="0"/>
-    <w:lsdException w:name="Light Shading Accent 4" w:semiHidden="0" w:uiPriority="60" w:unhideWhenUsed="0"/>
-    <w:lsdException w:name="Light List Accent 4" w:semiHidden="0" w:uiPriority="61" w:unhideWhenUsed="0"/>
-    <w:lsdException w:name="Light Grid Accent 4" w:semiHidden="0" w:uiPriority="62" w:unhideWhenUsed="0"/>
-    <w:lsdException w:name="Medium Shading 1 Accent 4" w:semiHidden="0" w:uiPriority="63" w:unhideWhenUsed="0"/>
-    <w:lsdException w:name="Medium Shading 2 Accent 4" w:semiHidden="0" w:uiPriority="64" w:unhideWhenUsed="0"/>
-    <w:lsdException w:name="Medium List 1 Accent 4" w:semiHidden="0" w:uiPriority="65" w:unhideWhenUsed="0"/>
-    <w:lsdException w:name="Medium List 2 Accent 4" w:semiHidden="0" w:uiPriority="66" w:unhideWhenUsed="0"/>
-    <w:lsdException w:name="Medium Grid 1 Accent 4" w:semiHidden="0" w:uiPriority="67" w:unhideWhenUsed="0"/>
-    <w:lsdException w:name="Medium Grid 2 Accent 4" w:semiHidden="0" w:uiPriority="68" w:unhideWhenUsed="0"/>
-    <w:lsdException w:name="Medium Grid 3 Accent 4" w:semiHidden="0" w:uiPriority="69" w:unhideWhenUsed="0"/>
-    <w:lsdException w:name="Dark List Accent 4" w:semiHidden="0" w:uiPriority="70" w:unhideWhenUsed="0"/>
-    <w:lsdException w:name="Colorful Shading Accent 4" w:semiHidden="0" w:uiPriority="71" w:unhideWhenUsed="0"/>
-    <w:lsdException w:name="Colorful List Accent 4" w:semiHidden="0" w:uiPriority="72" w:unhideWhenUsed="0"/>
-    <w:lsdException w:name="Colorful Grid Accent 4" w:semiHidden="0" w:uiPriority="73" w:unhideWhenUsed="0"/>
-    <w:lsdException w:name="Light Shading Accent 5" w:semiHidden="0" w:uiPriority="60" w:unhideWhenUsed="0"/>
-    <w:lsdException w:name="Light List Accent 5" w:semiHidden="0" w:uiPriority="61" w:unhideWhenUsed="0"/>
-    <w:lsdException w:name="Light Grid Accent 5" w:semiHidden="0" w:uiPriority="62" w:unhideWhenUsed="0"/>
-    <w:lsdException w:name="Medium Shading 1 Accent 5" w:semiHidden="0" w:uiPriority="63" w:unhideWhenUsed="0"/>
-    <w:lsdException w:name="Medium Shading 2 Accent 5" w:semiHidden="0" w:uiPriority="64" w:unhideWhenUsed="0"/>
-    <w:lsdException w:name="Medium List 1 Accent 5" w:semiHidden="0" w:uiPriority="65" w:unhideWhenUsed="0"/>
-    <w:lsdException w:name="Medium List 2 Accent 5" w:semiHidden="0" w:uiPriority="66" w:unhideWhenUsed="0"/>
-    <w:lsdException w:name="Medium Grid 1 Accent 5" w:semiHidden="0" w:uiPriority="67" w:unhideWhenUsed="0"/>
-    <w:lsdException w:name="Medium Grid 2 Accent 5" w:semiHidden="0" w:uiPriority="68" w:unhideWhenUsed="0"/>
-    <w:lsdException w:name="Medium Grid 3 Accent 5" w:semiHidden="0" w:uiPriority="69" w:unhideWhenUsed="0"/>
-    <w:lsdException w:name="Dark List Accent 5" w:semiHidden="0" w:uiPriority="70" w:unhideWhenUsed="0"/>
-    <w:lsdException w:name="Colorful Shading Accent 5" w:semiHidden="0" w:uiPriority="71" w:unhideWhenUsed="0"/>
-    <w:lsdException w:name="Colorful List Accent 5" w:semiHidden="0" w:uiPriority="72" w:unhideWhenUsed="0"/>
-    <w:lsdException w:name="Colorful Grid Accent 5" w:semiHidden="0" w:uiPriority="73" w:unhideWhenUsed="0"/>
-    <w:lsdException w:name="Light Shading Accent 6" w:semiHidden="0" w:uiPriority="60" w:unhideWhenUsed="0"/>
-    <w:lsdException w:name="Light List Accent 6" w:semiHidden="0" w:uiPriority="61" w:unhideWhenUsed="0"/>
-    <w:lsdException w:name="Light Grid Accent 6" w:semiHidden="0" w:uiPriority="62" w:unhideWhenUsed="0"/>
-    <w:lsdException w:name="Medium Shading 1 Accent 6" w:semiHidden="0" w:uiPriority="63" w:unhideWhenUsed="0"/>
-    <w:lsdException w:name="Medium Shading 2 Accent 6" w:semiHidden="0" w:uiPriority="64" w:unhideWhenUsed="0"/>
-    <w:lsdException w:name="Medium List 1 Accent 6" w:semiHidden="0" w:uiPriority="65" w:unhideWhenUsed="0"/>
-    <w:lsdException w:name="Medium List 2 Accent 6" w:semiHidden="0" w:uiPriority="66" w:unhideWhenUsed="0"/>
-    <w:lsdException w:name="Medium Grid 1 Accent 6" w:semiHidden="0" w:uiPriority="67" w:unhideWhenUsed="0"/>
-    <w:lsdException w:name="Medium Grid 2 Accent 6" w:semiHidden="0" w:uiPriority="68" w:unhideWhenUsed="0"/>
-    <w:lsdException w:name="Medium Grid 3 Accent 6" w:semiHidden="0" w:uiPriority="69" w:unhideWhenUsed="0"/>
-    <w:lsdException w:name="Dark List Accent 6" w:semiHidden="0" w:uiPriority="70" w:unhideWhenUsed="0"/>
-    <w:lsdException w:name="Colorful Shading Accent 6" w:semiHidden="0" w:uiPriority="71" w:unhideWhenUsed="0"/>
-    <w:lsdException w:name="Colorful List Accent 6" w:semiHidden="0" w:uiPriority="72" w:unhideWhenUsed="0"/>
-    <w:lsdException w:name="Colorful Grid Accent 6" w:semiHidden="0" w:uiPriority="73" w:unhideWhenUsed="0"/>
-    <w:lsdException w:name="Subtle Emphasis" w:semiHidden="0" w:uiPriority="19" w:unhideWhenUsed="0" w:qFormat="1"/>
-    <w:lsdException w:name="Intense Emphasis" w:semiHidden="0" w:uiPriority="21" w:unhideWhenUsed="0" w:qFormat="1"/>
-    <w:lsdException w:name="Subtle Reference" w:semiHidden="0" w:uiPriority="31" w:unhideWhenUsed="0" w:qFormat="1"/>
-    <w:lsdException w:name="Intense Reference" w:semiHidden="0" w:uiPriority="32" w:unhideWhenUsed="0" w:qFormat="1"/>
-    <w:lsdException w:name="Book Title" w:semiHidden="0" w:uiPriority="33" w:unhideWhenUsed="0" w:qFormat="1"/>
-    <w:lsdException w:name="Bibliography" w:uiPriority="37"/>
-    <w:lsdException w:name="TOC Heading" w:uiPriority="39" w:qFormat="1"/>
+  <w:latentStyles w:defLockedState="0" w:defUIPriority="99" w:defSemiHidden="0" w:defUnhideWhenUsed="0" w:defQFormat="0" w:count="382">
+    <w:lsdException w:name="Normal" w:uiPriority="0" w:qFormat="1"/>
+    <w:lsdException w:name="heading 1" w:uiPriority="9" w:qFormat="1"/>
+    <w:lsdException w:name="heading 2" w:semiHidden="1" w:uiPriority="9" w:unhideWhenUsed="1" w:qFormat="1"/>
+    <w:lsdException w:name="heading 3" w:semiHidden="1" w:uiPriority="9" w:unhideWhenUsed="1" w:qFormat="1"/>
+    <w:lsdException w:name="heading 4" w:semiHidden="1" w:uiPriority="9" w:unhideWhenUsed="1" w:qFormat="1"/>
+    <w:lsdException w:name="heading 5" w:semiHidden="1" w:uiPriority="9" w:unhideWhenUsed="1" w:qFormat="1"/>
+    <w:lsdException w:name="heading 6" w:semiHidden="1" w:uiPriority="9" w:unhideWhenUsed="1" w:qFormat="1"/>
+    <w:lsdException w:name="heading 7" w:semiHidden="1" w:uiPriority="9" w:unhideWhenUsed="1" w:qFormat="1"/>
+    <w:lsdException w:name="heading 8" w:semiHidden="1" w:uiPriority="9" w:unhideWhenUsed="1" w:qFormat="1"/>
+    <w:lsdException w:name="heading 9" w:semiHidden="1" w:uiPriority="9" w:unhideWhenUsed="1" w:qFormat="1"/>
+    <w:lsdException w:name="index 1" w:semiHidden="1" w:unhideWhenUsed="1"/>
+    <w:lsdException w:name="index 2" w:semiHidden="1" w:unhideWhenUsed="1"/>
+    <w:lsdException w:name="index 3" w:semiHidden="1" w:unhideWhenUsed="1"/>
+    <w:lsdException w:name="index 4" w:semiHidden="1" w:unhideWhenUsed="1"/>
+    <w:lsdException w:name="index 5" w:semiHidden="1" w:unhideWhenUsed="1"/>
+    <w:lsdException w:name="index 6" w:semiHidden="1" w:unhideWhenUsed="1"/>
+    <w:lsdException w:name="index 7" w:semiHidden="1" w:unhideWhenUsed="1"/>
+    <w:lsdException w:name="index 8" w:semiHidden="1" w:unhideWhenUsed="1"/>
+    <w:lsdException w:name="index 9" w:semiHidden="1" w:unhideWhenUsed="1"/>
+    <w:lsdException w:name="toc 1" w:semiHidden="1" w:uiPriority="39" w:unhideWhenUsed="1"/>
+    <w:lsdException w:name="toc 2" w:semiHidden="1" w:uiPriority="39" w:unhideWhenUsed="1"/>
+    <w:lsdException w:name="toc 3" w:semiHidden="1" w:uiPriority="39" w:unhideWhenUsed="1"/>
+    <w:lsdException w:name="toc 4" w:semiHidden="1" w:uiPriority="39" w:unhideWhenUsed="1"/>
+    <w:lsdException w:name="toc 5" w:semiHidden="1" w:uiPriority="39" w:unhideWhenUsed="1"/>
+    <w:lsdException w:name="toc 6" w:semiHidden="1" w:uiPriority="39" w:unhideWhenUsed="1"/>
+    <w:lsdException w:name="toc 7" w:semiHidden="1" w:uiPriority="39" w:unhideWhenUsed="1"/>
+    <w:lsdException w:name="toc 8" w:semiHidden="1" w:uiPriority="39" w:unhideWhenUsed="1"/>
+    <w:lsdException w:name="toc 9" w:semiHidden="1" w:uiPriority="39" w:unhideWhenUsed="1"/>
+    <w:lsdException w:name="Normal Indent" w:semiHidden="1" w:unhideWhenUsed="1"/>
+    <w:lsdException w:name="footnote text" w:semiHidden="1" w:unhideWhenUsed="1"/>
+    <w:lsdException w:name="annotation text" w:semiHidden="1" w:unhideWhenUsed="1"/>
+    <w:lsdException w:name="header" w:semiHidden="1" w:unhideWhenUsed="1"/>
+    <w:lsdException w:name="footer" w:semiHidden="1" w:unhideWhenUsed="1"/>
+    <w:lsdException w:name="index heading" w:semiHidden="1" w:unhideWhenUsed="1"/>
+    <w:lsdException w:name="caption" w:semiHidden="1" w:uiPriority="35" w:unhideWhenUsed="1" w:qFormat="1"/>
+    <w:lsdException w:name="table of figures" w:semiHidden="1" w:unhideWhenUsed="1"/>
+    <w:lsdException w:name="envelope address" w:semiHidden="1" w:unhideWhenUsed="1"/>
+    <w:lsdException w:name="envelope return" w:semiHidden="1" w:unhideWhenUsed="1"/>
+    <w:lsdException w:name="footnote reference" w:semiHidden="1" w:unhideWhenUsed="1"/>
+    <w:lsdException w:name="annotation reference" w:semiHidden="1" w:unhideWhenUsed="1"/>
+    <w:lsdException w:name="line number" w:semiHidden="1" w:unhideWhenUsed="1"/>
+    <w:lsdException w:name="page number" w:semiHidden="1" w:unhideWhenUsed="1"/>
+    <w:lsdException w:name="endnote reference" w:semiHidden="1" w:unhideWhenUsed="1"/>
+    <w:lsdException w:name="endnote text" w:semiHidden="1" w:unhideWhenUsed="1"/>
+    <w:lsdException w:name="table of authorities" w:semiHidden="1" w:unhideWhenUsed="1"/>
+    <w:lsdException w:name="macro" w:semiHidden="1" w:unhideWhenUsed="1"/>
+    <w:lsdException w:name="toa heading" w:semiHidden="1" w:unhideWhenUsed="1"/>
+    <w:lsdException w:name="List" w:semiHidden="1" w:unhideWhenUsed="1"/>
+    <w:lsdException w:name="List Bullet" w:semiHidden="1" w:unhideWhenUsed="1"/>
+    <w:lsdException w:name="List Number" w:semiHidden="1" w:unhideWhenUsed="1"/>
+    <w:lsdException w:name="List 2" w:semiHidden="1" w:unhideWhenUsed="1"/>
+    <w:lsdException w:name="List 3" w:semiHidden="1" w:unhideWhenUsed="1"/>
+    <w:lsdException w:name="List 4" w:semiHidden="1" w:unhideWhenUsed="1"/>
+    <w:lsdException w:name="List 5" w:semiHidden="1" w:unhideWhenUsed="1"/>
+    <w:lsdException w:name="List Bullet 2" w:semiHidden="1" w:unhideWhenUsed="1"/>
+    <w:lsdException w:name="List Bullet 3" w:semiHidden="1" w:unhideWhenUsed="1"/>
+    <w:lsdException w:name="List Bullet 4" w:semiHidden="1" w:unhideWhenUsed="1"/>
+    <w:lsdException w:name="List Bullet 5" w:semiHidden="1" w:unhideWhenUsed="1"/>
+    <w:lsdException w:name="List Number 2" w:semiHidden="1" w:unhideWhenUsed="1"/>
+    <w:lsdException w:name="List Number 3" w:semiHidden="1" w:unhideWhenUsed="1"/>
+    <w:lsdException w:name="List Number 4" w:semiHidden="1" w:unhideWhenUsed="1"/>
+    <w:lsdException w:name="List Number 5" w:semiHidden="1" w:unhideWhenUsed="1"/>
+    <w:lsdException w:name="Title" w:uiPriority="10" w:qFormat="1"/>
+    <w:lsdException w:name="Closing" w:semiHidden="1" w:unhideWhenUsed="1"/>
+    <w:lsdException w:name="Signature" w:semiHidden="1" w:unhideWhenUsed="1"/>
+    <w:lsdException w:name="Default Paragraph Font" w:semiHidden="1" w:uiPriority="1" w:unhideWhenUsed="1"/>
+    <w:lsdException w:name="Body Text" w:semiHidden="1" w:unhideWhenUsed="1"/>
+    <w:lsdException w:name="Body Text Indent" w:semiHidden="1" w:unhideWhenUsed="1"/>
+    <w:lsdException w:name="List Continue" w:semiHidden="1" w:unhideWhenUsed="1"/>
+    <w:lsdException w:name="List Continue 2" w:semiHidden="1" w:unhideWhenUsed="1"/>
+    <w:lsdException w:name="List Continue 3" w:semiHidden="1" w:unhideWhenUsed="1"/>
+    <w:lsdException w:name="List Continue 4" w:semiHidden="1" w:unhideWhenUsed="1"/>
+    <w:lsdException w:name="List Continue 5" w:semiHidden="1" w:unhideWhenUsed="1"/>
+    <w:lsdException w:name="Message Header" w:semiHidden="1" w:unhideWhenUsed="1"/>
+    <w:lsdException w:name="Subtitle" w:uiPriority="11" w:qFormat="1"/>
+    <w:lsdException w:name="Salutation" w:semiHidden="1" w:unhideWhenUsed="1"/>
+    <w:lsdException w:name="Date" w:semiHidden="1" w:unhideWhenUsed="1"/>
+    <w:lsdException w:name="Body Text First Indent" w:semiHidden="1" w:unhideWhenUsed="1"/>
+    <w:lsdException w:name="Body Text First Indent 2" w:semiHidden="1" w:unhideWhenUsed="1"/>
+    <w:lsdException w:name="Note Heading" w:semiHidden="1" w:unhideWhenUsed="1"/>
+    <w:lsdException w:name="Body Text 2" w:semiHidden="1" w:unhideWhenUsed="1"/>
+    <w:lsdException w:name="Body Text 3" w:semiHidden="1" w:unhideWhenUsed="1"/>
+    <w:lsdException w:name="Body Text Indent 2" w:semiHidden="1" w:unhideWhenUsed="1"/>
+    <w:lsdException w:name="Body Text Indent 3" w:semiHidden="1" w:unhideWhenUsed="1"/>
+    <w:lsdException w:name="Block Text" w:semiHidden="1" w:unhideWhenUsed="1"/>
+    <w:lsdException w:name="Hyperlink" w:semiHidden="1" w:unhideWhenUsed="1"/>
+    <w:lsdException w:name="FollowedHyperlink" w:semiHidden="1" w:unhideWhenUsed="1"/>
+    <w:lsdException w:name="Strong" w:uiPriority="22" w:qFormat="1"/>
+    <w:lsdException w:name="Emphasis" w:uiPriority="20" w:qFormat="1"/>
+    <w:lsdException w:name="Document Map" w:semiHidden="1" w:unhideWhenUsed="1"/>
+    <w:lsdException w:name="Plain Text" w:semiHidden="1" w:unhideWhenUsed="1"/>
+    <w:lsdException w:name="E-mail Signature" w:semiHidden="1" w:unhideWhenUsed="1"/>
+    <w:lsdException w:name="HTML Top of Form" w:semiHidden="1" w:unhideWhenUsed="1"/>
+    <w:lsdException w:name="HTML Bottom of Form" w:semiHidden="1" w:unhideWhenUsed="1"/>
+    <w:lsdException w:name="Normal (Web)" w:semiHidden="1" w:unhideWhenUsed="1"/>
+    <w:lsdException w:name="HTML Acronym" w:semiHidden="1" w:unhideWhenUsed="1"/>
+    <w:lsdException w:name="HTML Address" w:semiHidden="1" w:unhideWhenUsed="1"/>
+    <w:lsdException w:name="HTML Cite" w:semiHidden="1" w:unhideWhenUsed="1"/>
+    <w:lsdException w:name="HTML Code" w:semiHidden="1" w:unhideWhenUsed="1"/>
+    <w:lsdException w:name="HTML Definition" w:semiHidden="1" w:unhideWhenUsed="1"/>
+    <w:lsdException w:name="HTML Keyboard" w:semiHidden="1" w:unhideWhenUsed="1"/>
+    <w:lsdException w:name="HTML Preformatted" w:semiHidden="1" w:unhideWhenUsed="1"/>
+    <w:lsdException w:name="HTML Sample" w:semiHidden="1" w:unhideWhenUsed="1"/>
+    <w:lsdException w:name="HTML Typewriter" w:semiHidden="1" w:unhideWhenUsed="1"/>
+    <w:lsdException w:name="HTML Variable" w:semiHidden="1" w:unhideWhenUsed="1"/>
+    <w:lsdException w:name="Normal Table" w:semiHidden="1" w:unhideWhenUsed="1"/>
+    <w:lsdException w:name="annotation subject" w:semiHidden="1" w:unhideWhenUsed="1"/>
+    <w:lsdException w:name="No List" w:semiHidden="1" w:unhideWhenUsed="1"/>
+    <w:lsdException w:name="Outline List 1" w:semiHidden="1" w:unhideWhenUsed="1"/>
+    <w:lsdException w:name="Outline List 2" w:semiHidden="1" w:unhideWhenUsed="1"/>
+    <w:lsdException w:name="Outline List 3" w:semiHidden="1" w:unhideWhenUsed="1"/>
+    <w:lsdException w:name="Table Simple 1" w:semiHidden="1" w:unhideWhenUsed="1"/>
+    <w:lsdException w:name="Table Simple 2" w:semiHidden="1" w:unhideWhenUsed="1"/>
+    <w:lsdException w:name="Table Simple 3" w:semiHidden="1" w:unhideWhenUsed="1"/>
+    <w:lsdException w:name="Table Classic 1" w:semiHidden="1" w:unhideWhenUsed="1"/>
+    <w:lsdException w:name="Table Classic 2" w:semiHidden="1" w:unhideWhenUsed="1"/>
+    <w:lsdException w:name="Table Classic 3" w:semiHidden="1" w:unhideWhenUsed="1"/>
+    <w:lsdException w:name="Table Classic 4" w:semiHidden="1" w:unhideWhenUsed="1"/>
+    <w:lsdException w:name="Table Colorful 1" w:semiHidden="1" w:unhideWhenUsed="1"/>
+    <w:lsdException w:name="Table Colorful 2" w:semiHidden="1" w:unhideWhenUsed="1"/>
+    <w:lsdException w:name="Table Colorful 3" w:semiHidden="1" w:unhideWhenUsed="1"/>
+    <w:lsdException w:name="Table Columns 1" w:semiHidden="1" w:unhideWhenUsed="1"/>
+    <w:lsdException w:name="Table Columns 2" w:semiHidden="1" w:unhideWhenUsed="1"/>
+    <w:lsdException w:name="Table Columns 3" w:semiHidden="1" w:unhideWhenUsed="1"/>
+    <w:lsdException w:name="Table Columns 4" w:semiHidden="1" w:unhideWhenUsed="1"/>
+    <w:lsdException w:name="Table Columns 5" w:semiHidden="1" w:unhideWhenUsed="1"/>
+    <w:lsdException w:name="Table Grid 1" w:semiHidden="1" w:unhideWhenUsed="1"/>
+    <w:lsdException w:name="Table Grid 2" w:semiHidden="1" w:unhideWhenUsed="1"/>
+    <w:lsdException w:name="Table Grid 3" w:semiHidden="1" w:unhideWhenUsed="1"/>
+    <w:lsdException w:name="Table Grid 4" w:semiHidden="1" w:unhideWhenUsed="1"/>
+    <w:lsdException w:name="Table Grid 5" w:semiHidden="1" w:unhideWhenUsed="1"/>
+    <w:lsdException w:name="Table Grid 6" w:semiHidden="1" w:unhideWhenUsed="1"/>
+    <w:lsdException w:name="Table Grid 7" w:semiHidden="1" w:unhideWhenUsed="1"/>
+    <w:lsdException w:name="Table Grid 8" w:semiHidden="1" w:unhideWhenUsed="1"/>
+    <w:lsdException w:name="Table List 1" w:semiHidden="1" w:unhideWhenUsed="1"/>
+    <w:lsdException w:name="Table List 2" w:semiHidden="1" w:unhideWhenUsed="1"/>
+    <w:lsdException w:name="Table List 3" w:semiHidden="1" w:unhideWhenUsed="1"/>
+    <w:lsdException w:name="Table List 4" w:semiHidden="1" w:unhideWhenUsed="1"/>
+    <w:lsdException w:name="Table List 5" w:semiHidden="1" w:unhideWhenUsed="1"/>
+    <w:lsdException w:name="Table List 6" w:semiHidden="1" w:unhideWhenUsed="1"/>
+    <w:lsdException w:name="Table List 7" w:semiHidden="1" w:unhideWhenUsed="1"/>
+    <w:lsdException w:name="Table List 8" w:semiHidden="1" w:unhideWhenUsed="1"/>
+    <w:lsdException w:name="Table 3D effects 1" w:semiHidden="1" w:unhideWhenUsed="1"/>
+    <w:lsdException w:name="Table 3D effects 2" w:semiHidden="1" w:unhideWhenUsed="1"/>
+    <w:lsdException w:name="Table 3D effects 3" w:semiHidden="1" w:unhideWhenUsed="1"/>
+    <w:lsdException w:name="Table Contemporary" w:semiHidden="1" w:unhideWhenUsed="1"/>
+    <w:lsdException w:name="Table Elegant" w:semiHidden="1" w:unhideWhenUsed="1"/>
+    <w:lsdException w:name="Table Professional" w:semiHidden="1" w:unhideWhenUsed="1"/>
+    <w:lsdException w:name="Table Subtle 1" w:semiHidden="1" w:unhideWhenUsed="1"/>
+    <w:lsdException w:name="Table Subtle 2" w:semiHidden="1" w:unhideWhenUsed="1"/>
+    <w:lsdException w:name="Table Web 1" w:semiHidden="1" w:unhideWhenUsed="1"/>
+    <w:lsdException w:name="Table Web 2" w:semiHidden="1" w:unhideWhenUsed="1"/>
+    <w:lsdException w:name="Table Web 3" w:semiHidden="1" w:unhideWhenUsed="1"/>
+    <w:lsdException w:name="Balloon Text" w:semiHidden="1" w:unhideWhenUsed="1"/>
+    <w:lsdException w:name="Table Grid" w:uiPriority="59"/>
+    <w:lsdException w:name="Table Theme" w:semiHidden="1" w:unhideWhenUsed="1"/>
+    <w:lsdException w:name="Note Level 1" w:semiHidden="1" w:unhideWhenUsed="1"/>
+    <w:lsdException w:name="Note Level 2" w:semiHidden="1" w:unhideWhenUsed="1"/>
+    <w:lsdException w:name="Note Level 3" w:semiHidden="1" w:unhideWhenUsed="1"/>
+    <w:lsdException w:name="Note Level 4" w:semiHidden="1" w:unhideWhenUsed="1"/>
+    <w:lsdException w:name="Note Level 5" w:semiHidden="1" w:unhideWhenUsed="1"/>
+    <w:lsdException w:name="Note Level 6" w:semiHidden="1" w:unhideWhenUsed="1"/>
+    <w:lsdException w:name="Note Level 7" w:semiHidden="1" w:unhideWhenUsed="1"/>
+    <w:lsdException w:name="Note Level 8" w:semiHidden="1" w:unhideWhenUsed="1"/>
+    <w:lsdException w:name="Note Level 9" w:semiHidden="1" w:unhideWhenUsed="1"/>
+    <w:lsdException w:name="Placeholder Text" w:semiHidden="1"/>
+    <w:lsdException w:name="No Spacing" w:uiPriority="1" w:qFormat="1"/>
+    <w:lsdException w:name="Light Shading" w:uiPriority="60"/>
+    <w:lsdException w:name="Light List" w:uiPriority="61"/>
+    <w:lsdException w:name="Light Grid" w:uiPriority="62"/>
+    <w:lsdException w:name="Medium Shading 1" w:uiPriority="63"/>
+    <w:lsdException w:name="Medium Shading 2" w:uiPriority="64"/>
+    <w:lsdException w:name="Medium List 1" w:uiPriority="65"/>
+    <w:lsdException w:name="Medium List 2" w:uiPriority="66"/>
+    <w:lsdException w:name="Medium Grid 1" w:uiPriority="67"/>
+    <w:lsdException w:name="Medium Grid 2" w:uiPriority="68"/>
+    <w:lsdException w:name="Medium Grid 3" w:uiPriority="69"/>
+    <w:lsdException w:name="Dark List" w:uiPriority="70"/>
+    <w:lsdException w:name="Colorful Shading" w:uiPriority="71"/>
+    <w:lsdException w:name="Colorful List" w:uiPriority="72"/>
+    <w:lsdException w:name="Colorful Grid" w:uiPriority="73"/>
+    <w:lsdException w:name="Light Shading Accent 1" w:uiPriority="60"/>
+    <w:lsdException w:name="Light List Accent 1" w:uiPriority="61"/>
+    <w:lsdException w:name="Light Grid Accent 1" w:uiPriority="62"/>
+    <w:lsdException w:name="Medium Shading 1 Accent 1" w:uiPriority="63"/>
+    <w:lsdException w:name="Medium Shading 2 Accent 1" w:uiPriority="64"/>
+    <w:lsdException w:name="Medium List 1 Accent 1" w:uiPriority="65"/>
+    <w:lsdException w:name="Revision" w:semiHidden="1"/>
+    <w:lsdException w:name="List Paragraph" w:uiPriority="34" w:qFormat="1"/>
+    <w:lsdException w:name="Quote" w:uiPriority="29" w:qFormat="1"/>
+    <w:lsdException w:name="Intense Quote" w:uiPriority="30" w:qFormat="1"/>
+    <w:lsdException w:name="Medium List 2 Accent 1" w:uiPriority="66"/>
+    <w:lsdException w:name="Medium Grid 1 Accent 1" w:uiPriority="67"/>
+    <w:lsdException w:name="Medium Grid 2 Accent 1" w:uiPriority="68"/>
+    <w:lsdException w:name="Medium Grid 3 Accent 1" w:uiPriority="69"/>
+    <w:lsdException w:name="Dark List Accent 1" w:uiPriority="70"/>
+    <w:lsdException w:name="Colorful Shading Accent 1" w:uiPriority="71"/>
+    <w:lsdException w:name="Colorful List Accent 1" w:uiPriority="72"/>
+    <w:lsdException w:name="Colorful Grid Accent 1" w:uiPriority="73"/>
+    <w:lsdException w:name="Light Shading Accent 2" w:uiPriority="60"/>
+    <w:lsdException w:name="Light List Accent 2" w:uiPriority="61"/>
+    <w:lsdException w:name="Light Grid Accent 2" w:uiPriority="62"/>
+    <w:lsdException w:name="Medium Shading 1 Accent 2" w:uiPriority="63"/>
+    <w:lsdException w:name="Medium Shading 2 Accent 2" w:uiPriority="64"/>
+    <w:lsdException w:name="Medium List 1 Accent 2" w:uiPriority="65"/>
+    <w:lsdException w:name="Medium List 2 Accent 2" w:uiPriority="66"/>
+    <w:lsdException w:name="Medium Grid 1 Accent 2" w:uiPriority="67"/>
+    <w:lsdException w:name="Medium Grid 2 Accent 2" w:uiPriority="68"/>
+    <w:lsdException w:name="Medium Grid 3 Accent 2" w:uiPriority="69"/>
+    <w:lsdException w:name="Dark List Accent 2" w:uiPriority="70"/>
+    <w:lsdException w:name="Colorful Shading Accent 2" w:uiPriority="71"/>
+    <w:lsdException w:name="Colorful List Accent 2" w:uiPriority="72"/>
+    <w:lsdException w:name="Colorful Grid Accent 2" w:uiPriority="73"/>
+    <w:lsdException w:name="Light Shading Accent 3" w:uiPriority="60"/>
+    <w:lsdException w:name="Light List Accent 3" w:uiPriority="61"/>
+    <w:lsdException w:name="Light Grid Accent 3" w:uiPriority="62"/>
+    <w:lsdException w:name="Medium Shading 1 Accent 3" w:uiPriority="63"/>
+    <w:lsdException w:name="Medium Shading 2 Accent 3" w:uiPriority="64"/>
+    <w:lsdException w:name="Medium List 1 Accent 3" w:uiPriority="65"/>
+    <w:lsdException w:name="Medium List 2 Accent 3" w:uiPriority="66"/>
+    <w:lsdException w:name="Medium Grid 1 Accent 3" w:uiPriority="67"/>
+    <w:lsdException w:name="Medium Grid 2 Accent 3" w:uiPriority="68"/>
+    <w:lsdException w:name="Medium Grid 3 Accent 3" w:uiPriority="69"/>
+    <w:lsdException w:name="Dark List Accent 3" w:uiPriority="70"/>
+    <w:lsdException w:name="Colorful Shading Accent 3" w:uiPriority="71"/>
+    <w:lsdException w:name="Colorful List Accent 3" w:uiPriority="72"/>
+    <w:lsdException w:name="Colorful Grid Accent 3" w:uiPriority="73"/>
+    <w:lsdException w:name="Light Shading Accent 4" w:uiPriority="60"/>
+    <w:lsdException w:name="Light List Accent 4" w:uiPriority="61"/>
+    <w:lsdException w:name="Light Grid Accent 4" w:uiPriority="62"/>
+    <w:lsdException w:name="Medium Shading 1 Accent 4" w:uiPriority="63"/>
+    <w:lsdException w:name="Medium Shading 2 Accent 4" w:uiPriority="64"/>
+    <w:lsdException w:name="Medium List 1 Accent 4" w:uiPriority="65"/>
+    <w:lsdException w:name="Medium List 2 Accent 4" w:uiPriority="66"/>
+    <w:lsdException w:name="Medium Grid 1 Accent 4" w:uiPriority="67"/>
+    <w:lsdException w:name="Medium Grid 2 Accent 4" w:uiPriority="68"/>
+    <w:lsdException w:name="Medium Grid 3 Accent 4" w:uiPriority="69"/>
+    <w:lsdException w:name="Dark List Accent 4" w:uiPriority="70"/>
+    <w:lsdException w:name="Colorful Shading Accent 4" w:uiPriority="71"/>
+    <w:lsdException w:name="Colorful List Accent 4" w:uiPriority="72"/>
+    <w:lsdException w:name="Colorful Grid Accent 4" w:uiPriority="73"/>
+    <w:lsdException w:name="Light Shading Accent 5" w:uiPriority="60"/>
+    <w:lsdException w:name="Light List Accent 5" w:uiPriority="61"/>
+    <w:lsdException w:name="Light Grid Accent 5" w:uiPriority="62"/>
+    <w:lsdException w:name="Medium Shading 1 Accent 5" w:uiPriority="63"/>
+    <w:lsdException w:name="Medium Shading 2 Accent 5" w:uiPriority="64"/>
+    <w:lsdException w:name="Medium List 1 Accent 5" w:uiPriority="65"/>
+    <w:lsdException w:name="Medium List 2 Accent 5" w:uiPriority="66"/>
+    <w:lsdException w:name="Medium Grid 1 Accent 5" w:uiPriority="67"/>
+    <w:lsdException w:name="Medium Grid 2 Accent 5" w:uiPriority="68"/>
+    <w:lsdException w:name="Medium Grid 3 Accent 5" w:uiPriority="69"/>
+    <w:lsdException w:name="Dark List Accent 5" w:uiPriority="70"/>
+    <w:lsdException w:name="Colorful Shading Accent 5" w:uiPriority="71"/>
+    <w:lsdException w:name="Colorful List Accent 5" w:uiPriority="72"/>
+    <w:lsdException w:name="Colorful Grid Accent 5" w:uiPriority="73"/>
+    <w:lsdException w:name="Light Shading Accent 6" w:uiPriority="60"/>
+    <w:lsdException w:name="Light List Accent 6" w:uiPriority="61"/>
+    <w:lsdException w:name="Light Grid Accent 6" w:uiPriority="62"/>
+    <w:lsdException w:name="Medium Shading 1 Accent 6" w:uiPriority="63"/>
+    <w:lsdException w:name="Medium Shading 2 Accent 6" w:uiPriority="64"/>
+    <w:lsdException w:name="Medium List 1 Accent 6" w:uiPriority="65"/>
+    <w:lsdException w:name="Medium List 2 Accent 6" w:uiPriority="66"/>
+    <w:lsdException w:name="Medium Grid 1 Accent 6" w:uiPriority="67"/>
+    <w:lsdException w:name="Medium Grid 2 Accent 6" w:uiPriority="68"/>
+    <w:lsdException w:name="Medium Grid 3 Accent 6" w:uiPriority="69"/>
+    <w:lsdException w:name="Dark List Accent 6" w:uiPriority="70"/>
+    <w:lsdException w:name="Colorful Shading Accent 6" w:uiPriority="71"/>
+    <w:lsdException w:name="Colorful List Accent 6" w:uiPriority="72"/>
+    <w:lsdException w:name="Colorful Grid Accent 6" w:uiPriority="73"/>
+    <w:lsdException w:name="Subtle Emphasis" w:uiPriority="19" w:qFormat="1"/>
+    <w:lsdException w:name="Intense Emphasis" w:uiPriority="21" w:qFormat="1"/>
+    <w:lsdException w:name="Subtle Reference" w:uiPriority="31" w:qFormat="1"/>
+    <w:lsdException w:name="Intense Reference" w:uiPriority="32" w:qFormat="1"/>
+    <w:lsdException w:name="Book Title" w:uiPriority="33" w:qFormat="1"/>
+    <w:lsdException w:name="Bibliography" w:semiHidden="1" w:uiPriority="37" w:unhideWhenUsed="1"/>
+    <w:lsdException w:name="TOC Heading" w:semiHidden="1" w:uiPriority="39" w:unhideWhenUsed="1" w:qFormat="1"/>
+    <w:lsdException w:name="Plain Table 1" w:uiPriority="41"/>
+    <w:lsdException w:name="Plain Table 2" w:uiPriority="42"/>
+    <w:lsdException w:name="Plain Table 3" w:uiPriority="43"/>
+    <w:lsdException w:name="Plain Table 4" w:uiPriority="44"/>
+    <w:lsdException w:name="Plain Table 5" w:uiPriority="45"/>
+    <w:lsdException w:name="Grid Table Light" w:uiPriority="40"/>
+    <w:lsdException w:name="Grid Table 1 Light" w:uiPriority="46"/>
+    <w:lsdException w:name="Grid Table 2" w:uiPriority="47"/>
+    <w:lsdException w:name="Grid Table 3" w:uiPriority="48"/>
+    <w:lsdException w:name="Grid Table 4" w:uiPriority="49"/>
+    <w:lsdException w:name="Grid Table 5 Dark" w:uiPriority="50"/>
+    <w:lsdException w:name="Grid Table 6 Colorful" w:uiPriority="51"/>
+    <w:lsdException w:name="Grid Table 7 Colorful" w:uiPriority="52"/>
+    <w:lsdException w:name="Grid Table 1 Light Accent 1" w:uiPriority="46"/>
+    <w:lsdException w:name="Grid Table 2 Accent 1" w:uiPriority="47"/>
+    <w:lsdException w:name="Grid Table 3 Accent 1" w:uiPriority="48"/>
+    <w:lsdException w:name="Grid Table 4 Accent 1" w:uiPriority="49"/>
+    <w:lsdException w:name="Grid Table 5 Dark Accent 1" w:uiPriority="50"/>
+    <w:lsdException w:name="Grid Table 6 Colorful Accent 1" w:uiPriority="51"/>
+    <w:lsdException w:name="Grid Table 7 Colorful Accent 1" w:uiPriority="52"/>
+    <w:lsdException w:name="Grid Table 1 Light Accent 2" w:uiPriority="46"/>
+    <w:lsdException w:name="Grid Table 2 Accent 2" w:uiPriority="47"/>
+    <w:lsdException w:name="Grid Table 3 Accent 2" w:uiPriority="48"/>
+    <w:lsdException w:name="Grid Table 4 Accent 2" w:uiPriority="49"/>
+    <w:lsdException w:name="Grid Table 5 Dark Accent 2" w:uiPriority="50"/>
+    <w:lsdException w:name="Grid Table 6 Colorful Accent 2" w:uiPriority="51"/>
+    <w:lsdException w:name="Grid Table 7 Colorful Accent 2" w:uiPriority="52"/>
+    <w:lsdException w:name="Grid Table 1 Light Accent 3" w:uiPriority="46"/>
+    <w:lsdException w:name="Grid Table 2 Accent 3" w:uiPriority="47"/>
+    <w:lsdException w:name="Grid Table 3 Accent 3" w:uiPriority="48"/>
+    <w:lsdException w:name="Grid Table 4 Accent 3" w:uiPriority="49"/>
+    <w:lsdException w:name="Grid Table 5 Dark Accent 3" w:uiPriority="50"/>
+    <w:lsdException w:name="Grid Table 6 Colorful Accent 3" w:uiPriority="51"/>
+    <w:lsdException w:name="Grid Table 7 Colorful Accent 3" w:uiPriority="52"/>
+    <w:lsdException w:name="Grid Table 1 Light Accent 4" w:uiPriority="46"/>
+    <w:lsdException w:name="Grid Table 2 Accent 4" w:uiPriority="47"/>
+    <w:lsdException w:name="Grid Table 3 Accent 4" w:uiPriority="48"/>
+    <w:lsdException w:name="Grid Table 4 Accent 4" w:uiPriority="49"/>
+    <w:lsdException w:name="Grid Table 5 Dark Accent 4" w:uiPriority="50"/>
+    <w:lsdException w:name="Grid Table 6 Colorful Accent 4" w:uiPriority="51"/>
+    <w:lsdException w:name="Grid Table 7 Colorful Accent 4" w:uiPriority="52"/>
+    <w:lsdException w:name="Grid Table 1 Light Accent 5" w:uiPriority="46"/>
+    <w:lsdException w:name="Grid Table 2 Accent 5" w:uiPriority="47"/>
+    <w:lsdException w:name="Grid Table 3 Accent 5" w:uiPriority="48"/>
+    <w:lsdException w:name="Grid Table 4 Accent 5" w:uiPriority="49"/>
+    <w:lsdException w:name="Grid Table 5 Dark Accent 5" w:uiPriority="50"/>
+    <w:lsdException w:name="Grid Table 6 Colorful Accent 5" w:uiPriority="51"/>
+    <w:lsdException w:name="Grid Table 7 Colorful Accent 5" w:uiPriority="52"/>
+    <w:lsdException w:name="Grid Table 1 Light Accent 6" w:uiPriority="46"/>
+    <w:lsdException w:name="Grid Table 2 Accent 6" w:uiPriority="47"/>
+    <w:lsdException w:name="Grid Table 3 Accent 6" w:uiPriority="48"/>
+    <w:lsdException w:name="Grid Table 4 Accent 6" w:uiPriority="49"/>
+    <w:lsdException w:name="Grid Table 5 Dark Accent 6" w:uiPriority="50"/>
+    <w:lsdException w:name="Grid Table 6 Colorful Accent 6" w:uiPriority="51"/>
+    <w:lsdException w:name="Grid Table 7 Colorful Accent 6" w:uiPriority="52"/>
+    <w:lsdException w:name="List Table 1 Light" w:uiPriority="46"/>
+    <w:lsdException w:name="List Table 2" w:uiPriority="47"/>
+    <w:lsdException w:name="List Table 3" w:uiPriority="48"/>
+    <w:lsdException w:name="List Table 4" w:uiPriority="49"/>
+    <w:lsdException w:name="List Table 5 Dark" w:uiPriority="50"/>
+    <w:lsdException w:name="List Table 6 Colorful" w:uiPriority="51"/>
+    <w:lsdException w:name="List Table 7 Colorful" w:uiPriority="52"/>
+    <w:lsdException w:name="List Table 1 Light Accent 1" w:uiPriority="46"/>
+    <w:lsdException w:name="List Table 2 Accent 1" w:uiPriority="47"/>
+    <w:lsdException w:name="List Table 3 Accent 1" w:uiPriority="48"/>
+    <w:lsdException w:name="List Table 4 Accent 1" w:uiPriority="49"/>
+    <w:lsdException w:name="List Table 5 Dark Accent 1" w:uiPriority="50"/>
+    <w:lsdException w:name="List Table 6 Colorful Accent 1" w:uiPriority="51"/>
+    <w:lsdException w:name="List Table 7 Colorful Accent 1" w:uiPriority="52"/>
+    <w:lsdException w:name="List Table 1 Light Accent 2" w:uiPriority="46"/>
+    <w:lsdException w:name="List Table 2 Accent 2" w:uiPriority="47"/>
+    <w:lsdException w:name="List Table 3 Accent 2" w:uiPriority="48"/>
+    <w:lsdException w:name="List Table 4 Accent 2" w:uiPriority="49"/>
+    <w:lsdException w:name="List Table 5 Dark Accent 2" w:uiPriority="50"/>
+    <w:lsdException w:name="List Table 6 Colorful Accent 2" w:uiPriority="51"/>
+    <w:lsdException w:name="List Table 7 Colorful Accent 2" w:uiPriority="52"/>
+    <w:lsdException w:name="List Table 1 Light Accent 3" w:uiPriority="46"/>
+    <w:lsdException w:name="List Table 2 Accent 3" w:uiPriority="47"/>
+    <w:lsdException w:name="List Table 3 Accent 3" w:uiPriority="48"/>
+    <w:lsdException w:name="List Table 4 Accent 3" w:uiPriority="49"/>
+    <w:lsdException w:name="List Table 5 Dark Accent 3" w:uiPriority="50"/>
+    <w:lsdException w:name="List Table 6 Colorful Accent 3" w:uiPriority="51"/>
+    <w:lsdException w:name="List Table 7 Colorful Accent 3" w:uiPriority="52"/>
+    <w:lsdException w:name="List Table 1 Light Accent 4" w:uiPriority="46"/>
+    <w:lsdException w:name="List Table 2 Accent 4" w:uiPriority="47"/>
+    <w:lsdException w:name="List Table 3 Accent 4" w:uiPriority="48"/>
+    <w:lsdException w:name="List Table 4 Accent 4" w:uiPriority="49"/>
+    <w:lsdException w:name="List Table 5 Dark Accent 4" w:uiPriority="50"/>
+    <w:lsdException w:name="List Table 6 Colorful Accent 4" w:uiPriority="51"/>
+    <w:lsdException w:name="List Table 7 Colorful Accent 4" w:uiPriority="52"/>
+    <w:lsdException w:name="List Table 1 Light Accent 5" w:uiPriority="46"/>
+    <w:lsdException w:name="List Table 2 Accent 5" w:uiPriority="47"/>
+    <w:lsdException w:name="List Table 3 Accent 5" w:uiPriority="48"/>
+    <w:lsdException w:name="List Table 4 Accent 5" w:uiPriority="49"/>
+    <w:lsdException w:name="List Table 5 Dark Accent 5" w:uiPriority="50"/>
+    <w:lsdException w:name="List Table 6 Colorful Accent 5" w:uiPriority="51"/>
+    <w:lsdException w:name="List Table 7 Colorful Accent 5" w:uiPriority="52"/>
+    <w:lsdException w:name="List Table 1 Light Accent 6" w:uiPriority="46"/>
+    <w:lsdException w:name="List Table 2 Accent 6" w:uiPriority="47"/>
+    <w:lsdException w:name="List Table 3 Accent 6" w:uiPriority="48"/>
+    <w:lsdException w:name="List Table 4 Accent 6" w:uiPriority="49"/>
+    <w:lsdException w:name="List Table 5 Dark Accent 6" w:uiPriority="50"/>
+    <w:lsdException w:name="List Table 6 Colorful Accent 6" w:uiPriority="51"/>
+    <w:lsdException w:name="List Table 7 Colorful Accent 6" w:uiPriority="52"/>
+    <w:lsdException w:name="Mention" w:semiHidden="1" w:unhideWhenUsed="1"/>
+    <w:lsdException w:name="Smart Hyperlink" w:semiHidden="1" w:unhideWhenUsed="1"/>
   </w:latentStyles>
   <w:style w:type="paragraph" w:default="1" w:styleId="Normal">
     <w:name w:val="Normal"/>
@@ -2316,244 +3227,23 @@
       <w:contextualSpacing/>
     </w:pPr>
   </w:style>
-</w:styles>
-</file>
-
-<file path=word/stylesWithEffects.xml><?xml version="1.0" encoding="utf-8"?>
-<w:styles xmlns:wpc="http://schemas.microsoft.com/office/word/2010/wordprocessingCanvas" xmlns:mo="http://schemas.microsoft.com/office/mac/office/2008/main" xmlns:mc="http://schemas.openxmlformats.org/markup-compatibility/2006" xmlns:mv="urn:schemas-microsoft-com:mac:vml" xmlns:o="urn:schemas-microsoft-com:office:office" xmlns:r="http://schemas.openxmlformats.org/officeDocument/2006/relationships" xmlns:m="http://schemas.openxmlformats.org/officeDocument/2006/math" xmlns:v="urn:schemas-microsoft-com:vml" xmlns:wp14="http://schemas.microsoft.com/office/word/2010/wordprocessingDrawing" xmlns:wp="http://schemas.openxmlformats.org/drawingml/2006/wordprocessingDrawing" xmlns:w10="urn:schemas-microsoft-com:office:word" xmlns:w="http://schemas.openxmlformats.org/wordprocessingml/2006/main" xmlns:w14="http://schemas.microsoft.com/office/word/2010/wordml" xmlns:wpg="http://schemas.microsoft.com/office/word/2010/wordprocessingGroup" xmlns:wpi="http://schemas.microsoft.com/office/word/2010/wordprocessingInk" xmlns:wne="http://schemas.microsoft.com/office/word/2006/wordml" xmlns:wps="http://schemas.microsoft.com/office/word/2010/wordprocessingShape" mc:Ignorable="w14 wp14">
-  <w:docDefaults>
-    <w:rPrDefault>
-      <w:rPr>
-        <w:rFonts w:asciiTheme="minorHAnsi" w:eastAsiaTheme="minorEastAsia" w:hAnsiTheme="minorHAnsi" w:cstheme="minorBidi"/>
-        <w:sz w:val="24"/>
-        <w:szCs w:val="24"/>
-        <w:lang w:val="en-US" w:eastAsia="en-US" w:bidi="ar-SA"/>
-      </w:rPr>
-    </w:rPrDefault>
-    <w:pPrDefault/>
-  </w:docDefaults>
-  <w:latentStyles w:defLockedState="0" w:defUIPriority="99" w:defSemiHidden="1" w:defUnhideWhenUsed="1" w:defQFormat="0" w:count="276">
-    <w:lsdException w:name="Normal" w:semiHidden="0" w:uiPriority="0" w:unhideWhenUsed="0" w:qFormat="1"/>
-    <w:lsdException w:name="heading 1" w:semiHidden="0" w:uiPriority="9" w:unhideWhenUsed="0" w:qFormat="1"/>
-    <w:lsdException w:name="heading 2" w:uiPriority="9" w:qFormat="1"/>
-    <w:lsdException w:name="heading 3" w:uiPriority="9" w:qFormat="1"/>
-    <w:lsdException w:name="heading 4" w:uiPriority="9" w:qFormat="1"/>
-    <w:lsdException w:name="heading 5" w:uiPriority="9" w:qFormat="1"/>
-    <w:lsdException w:name="heading 6" w:uiPriority="9" w:qFormat="1"/>
-    <w:lsdException w:name="heading 7" w:uiPriority="9" w:qFormat="1"/>
-    <w:lsdException w:name="heading 8" w:uiPriority="9" w:qFormat="1"/>
-    <w:lsdException w:name="heading 9" w:uiPriority="9" w:qFormat="1"/>
-    <w:lsdException w:name="toc 1" w:uiPriority="39"/>
-    <w:lsdException w:name="toc 2" w:uiPriority="39"/>
-    <w:lsdException w:name="toc 3" w:uiPriority="39"/>
-    <w:lsdException w:name="toc 4" w:uiPriority="39"/>
-    <w:lsdException w:name="toc 5" w:uiPriority="39"/>
-    <w:lsdException w:name="toc 6" w:uiPriority="39"/>
-    <w:lsdException w:name="toc 7" w:uiPriority="39"/>
-    <w:lsdException w:name="toc 8" w:uiPriority="39"/>
-    <w:lsdException w:name="toc 9" w:uiPriority="39"/>
-    <w:lsdException w:name="caption" w:uiPriority="35" w:qFormat="1"/>
-    <w:lsdException w:name="Title" w:semiHidden="0" w:uiPriority="10" w:unhideWhenUsed="0" w:qFormat="1"/>
-    <w:lsdException w:name="Default Paragraph Font" w:uiPriority="1"/>
-    <w:lsdException w:name="Subtitle" w:semiHidden="0" w:uiPriority="11" w:unhideWhenUsed="0" w:qFormat="1"/>
-    <w:lsdException w:name="Strong" w:semiHidden="0" w:uiPriority="22" w:unhideWhenUsed="0" w:qFormat="1"/>
-    <w:lsdException w:name="Emphasis" w:semiHidden="0" w:uiPriority="20" w:unhideWhenUsed="0" w:qFormat="1"/>
-    <w:lsdException w:name="Table Grid" w:semiHidden="0" w:uiPriority="59" w:unhideWhenUsed="0"/>
-    <w:lsdException w:name="Placeholder Text" w:unhideWhenUsed="0"/>
-    <w:lsdException w:name="No Spacing" w:semiHidden="0" w:uiPriority="1" w:unhideWhenUsed="0" w:qFormat="1"/>
-    <w:lsdException w:name="Light Shading" w:semiHidden="0" w:uiPriority="60" w:unhideWhenUsed="0"/>
-    <w:lsdException w:name="Light List" w:semiHidden="0" w:uiPriority="61" w:unhideWhenUsed="0"/>
-    <w:lsdException w:name="Light Grid" w:semiHidden="0" w:uiPriority="62" w:unhideWhenUsed="0"/>
-    <w:lsdException w:name="Medium Shading 1" w:semiHidden="0" w:uiPriority="63" w:unhideWhenUsed="0"/>
-    <w:lsdException w:name="Medium Shading 2" w:semiHidden="0" w:uiPriority="64" w:unhideWhenUsed="0"/>
-    <w:lsdException w:name="Medium List 1" w:semiHidden="0" w:uiPriority="65" w:unhideWhenUsed="0"/>
-    <w:lsdException w:name="Medium List 2" w:semiHidden="0" w:uiPriority="66" w:unhideWhenUsed="0"/>
-    <w:lsdException w:name="Medium Grid 1" w:semiHidden="0" w:uiPriority="67" w:unhideWhenUsed="0"/>
-    <w:lsdException w:name="Medium Grid 2" w:semiHidden="0" w:uiPriority="68" w:unhideWhenUsed="0"/>
-    <w:lsdException w:name="Medium Grid 3" w:semiHidden="0" w:uiPriority="69" w:unhideWhenUsed="0"/>
-    <w:lsdException w:name="Dark List" w:semiHidden="0" w:uiPriority="70" w:unhideWhenUsed="0"/>
-    <w:lsdException w:name="Colorful Shading" w:semiHidden="0" w:uiPriority="71" w:unhideWhenUsed="0"/>
-    <w:lsdException w:name="Colorful List" w:semiHidden="0" w:uiPriority="72" w:unhideWhenUsed="0"/>
-    <w:lsdException w:name="Colorful Grid" w:semiHidden="0" w:uiPriority="73" w:unhideWhenUsed="0"/>
-    <w:lsdException w:name="Light Shading Accent 1" w:semiHidden="0" w:uiPriority="60" w:unhideWhenUsed="0"/>
-    <w:lsdException w:name="Light List Accent 1" w:semiHidden="0" w:uiPriority="61" w:unhideWhenUsed="0"/>
-    <w:lsdException w:name="Light Grid Accent 1" w:semiHidden="0" w:uiPriority="62" w:unhideWhenUsed="0"/>
-    <w:lsdException w:name="Medium Shading 1 Accent 1" w:semiHidden="0" w:uiPriority="63" w:unhideWhenUsed="0"/>
-    <w:lsdException w:name="Medium Shading 2 Accent 1" w:semiHidden="0" w:uiPriority="64" w:unhideWhenUsed="0"/>
-    <w:lsdException w:name="Medium List 1 Accent 1" w:semiHidden="0" w:uiPriority="65" w:unhideWhenUsed="0"/>
-    <w:lsdException w:name="Revision" w:unhideWhenUsed="0"/>
-    <w:lsdException w:name="List Paragraph" w:semiHidden="0" w:uiPriority="34" w:unhideWhenUsed="0" w:qFormat="1"/>
-    <w:lsdException w:name="Quote" w:semiHidden="0" w:uiPriority="29" w:unhideWhenUsed="0" w:qFormat="1"/>
-    <w:lsdException w:name="Intense Quote" w:semiHidden="0" w:uiPriority="30" w:unhideWhenUsed="0" w:qFormat="1"/>
-    <w:lsdException w:name="Medium List 2 Accent 1" w:semiHidden="0" w:uiPriority="66" w:unhideWhenUsed="0"/>
-    <w:lsdException w:name="Medium Grid 1 Accent 1" w:semiHidden="0" w:uiPriority="67" w:unhideWhenUsed="0"/>
-    <w:lsdException w:name="Medium Grid 2 Accent 1" w:semiHidden="0" w:uiPriority="68" w:unhideWhenUsed="0"/>
-    <w:lsdException w:name="Medium Grid 3 Accent 1" w:semiHidden="0" w:uiPriority="69" w:unhideWhenUsed="0"/>
-    <w:lsdException w:name="Dark List Accent 1" w:semiHidden="0" w:uiPriority="70" w:unhideWhenUsed="0"/>
-    <w:lsdException w:name="Colorful Shading Accent 1" w:semiHidden="0" w:uiPriority="71" w:unhideWhenUsed="0"/>
-    <w:lsdException w:name="Colorful List Accent 1" w:semiHidden="0" w:uiPriority="72" w:unhideWhenUsed="0"/>
-    <w:lsdException w:name="Colorful Grid Accent 1" w:semiHidden="0" w:uiPriority="73" w:unhideWhenUsed="0"/>
-    <w:lsdException w:name="Light Shading Accent 2" w:semiHidden="0" w:uiPriority="60" w:unhideWhenUsed="0"/>
-    <w:lsdException w:name="Light List Accent 2" w:semiHidden="0" w:uiPriority="61" w:unhideWhenUsed="0"/>
-    <w:lsdException w:name="Light Grid Accent 2" w:semiHidden="0" w:uiPriority="62" w:unhideWhenUsed="0"/>
-    <w:lsdException w:name="Medium Shading 1 Accent 2" w:semiHidden="0" w:uiPriority="63" w:unhideWhenUsed="0"/>
-    <w:lsdException w:name="Medium Shading 2 Accent 2" w:semiHidden="0" w:uiPriority="64" w:unhideWhenUsed="0"/>
-    <w:lsdException w:name="Medium List 1 Accent 2" w:semiHidden="0" w:uiPriority="65" w:unhideWhenUsed="0"/>
-    <w:lsdException w:name="Medium List 2 Accent 2" w:semiHidden="0" w:uiPriority="66" w:unhideWhenUsed="0"/>
-    <w:lsdException w:name="Medium Grid 1 Accent 2" w:semiHidden="0" w:uiPriority="67" w:unhideWhenUsed="0"/>
-    <w:lsdException w:name="Medium Grid 2 Accent 2" w:semiHidden="0" w:uiPriority="68" w:unhideWhenUsed="0"/>
-    <w:lsdException w:name="Medium Grid 3 Accent 2" w:semiHidden="0" w:uiPriority="69" w:unhideWhenUsed="0"/>
-    <w:lsdException w:name="Dark List Accent 2" w:semiHidden="0" w:uiPriority="70" w:unhideWhenUsed="0"/>
-    <w:lsdException w:name="Colorful Shading Accent 2" w:semiHidden="0" w:uiPriority="71" w:unhideWhenUsed="0"/>
-    <w:lsdException w:name="Colorful List Accent 2" w:semiHidden="0" w:uiPriority="72" w:unhideWhenUsed="0"/>
-    <w:lsdException w:name="Colorful Grid Accent 2" w:semiHidden="0" w:uiPriority="73" w:unhideWhenUsed="0"/>
-    <w:lsdException w:name="Light Shading Accent 3" w:semiHidden="0" w:uiPriority="60" w:unhideWhenUsed="0"/>
-    <w:lsdException w:name="Light List Accent 3" w:semiHidden="0" w:uiPriority="61" w:unhideWhenUsed="0"/>
-    <w:lsdException w:name="Light Grid Accent 3" w:semiHidden="0" w:uiPriority="62" w:unhideWhenUsed="0"/>
-    <w:lsdException w:name="Medium Shading 1 Accent 3" w:semiHidden="0" w:uiPriority="63" w:unhideWhenUsed="0"/>
-    <w:lsdException w:name="Medium Shading 2 Accent 3" w:semiHidden="0" w:uiPriority="64" w:unhideWhenUsed="0"/>
-    <w:lsdException w:name="Medium List 1 Accent 3" w:semiHidden="0" w:uiPriority="65" w:unhideWhenUsed="0"/>
-    <w:lsdException w:name="Medium List 2 Accent 3" w:semiHidden="0" w:uiPriority="66" w:unhideWhenUsed="0"/>
-    <w:lsdException w:name="Medium Grid 1 Accent 3" w:semiHidden="0" w:uiPriority="67" w:unhideWhenUsed="0"/>
-    <w:lsdException w:name="Medium Grid 2 Accent 3" w:semiHidden="0" w:uiPriority="68" w:unhideWhenUsed="0"/>
-    <w:lsdException w:name="Medium Grid 3 Accent 3" w:semiHidden="0" w:uiPriority="69" w:unhideWhenUsed="0"/>
-    <w:lsdException w:name="Dark List Accent 3" w:semiHidden="0" w:uiPriority="70" w:unhideWhenUsed="0"/>
-    <w:lsdException w:name="Colorful Shading Accent 3" w:semiHidden="0" w:uiPriority="71" w:unhideWhenUsed="0"/>
-    <w:lsdException w:name="Colorful List Accent 3" w:semiHidden="0" w:uiPriority="72" w:unhideWhenUsed="0"/>
-    <w:lsdException w:name="Colorful Grid Accent 3" w:semiHidden="0" w:uiPriority="73" w:unhideWhenUsed="0"/>
-    <w:lsdException w:name="Light Shading Accent 4" w:semiHidden="0" w:uiPriority="60" w:unhideWhenUsed="0"/>
-    <w:lsdException w:name="Light List Accent 4" w:semiHidden="0" w:uiPriority="61" w:unhideWhenUsed="0"/>
-    <w:lsdException w:name="Light Grid Accent 4" w:semiHidden="0" w:uiPriority="62" w:unhideWhenUsed="0"/>
-    <w:lsdException w:name="Medium Shading 1 Accent 4" w:semiHidden="0" w:uiPriority="63" w:unhideWhenUsed="0"/>
-    <w:lsdException w:name="Medium Shading 2 Accent 4" w:semiHidden="0" w:uiPriority="64" w:unhideWhenUsed="0"/>
-    <w:lsdException w:name="Medium List 1 Accent 4" w:semiHidden="0" w:uiPriority="65" w:unhideWhenUsed="0"/>
-    <w:lsdException w:name="Medium List 2 Accent 4" w:semiHidden="0" w:uiPriority="66" w:unhideWhenUsed="0"/>
-    <w:lsdException w:name="Medium Grid 1 Accent 4" w:semiHidden="0" w:uiPriority="67" w:unhideWhenUsed="0"/>
-    <w:lsdException w:name="Medium Grid 2 Accent 4" w:semiHidden="0" w:uiPriority="68" w:unhideWhenUsed="0"/>
-    <w:lsdException w:name="Medium Grid 3 Accent 4" w:semiHidden="0" w:uiPriority="69" w:unhideWhenUsed="0"/>
-    <w:lsdException w:name="Dark List Accent 4" w:semiHidden="0" w:uiPriority="70" w:unhideWhenUsed="0"/>
-    <w:lsdException w:name="Colorful Shading Accent 4" w:semiHidden="0" w:uiPriority="71" w:unhideWhenUsed="0"/>
-    <w:lsdException w:name="Colorful List Accent 4" w:semiHidden="0" w:uiPriority="72" w:unhideWhenUsed="0"/>
-    <w:lsdException w:name="Colorful Grid Accent 4" w:semiHidden="0" w:uiPriority="73" w:unhideWhenUsed="0"/>
-    <w:lsdException w:name="Light Shading Accent 5" w:semiHidden="0" w:uiPriority="60" w:unhideWhenUsed="0"/>
-    <w:lsdException w:name="Light List Accent 5" w:semiHidden="0" w:uiPriority="61" w:unhideWhenUsed="0"/>
-    <w:lsdException w:name="Light Grid Accent 5" w:semiHidden="0" w:uiPriority="62" w:unhideWhenUsed="0"/>
-    <w:lsdException w:name="Medium Shading 1 Accent 5" w:semiHidden="0" w:uiPriority="63" w:unhideWhenUsed="0"/>
-    <w:lsdException w:name="Medium Shading 2 Accent 5" w:semiHidden="0" w:uiPriority="64" w:unhideWhenUsed="0"/>
-    <w:lsdException w:name="Medium List 1 Accent 5" w:semiHidden="0" w:uiPriority="65" w:unhideWhenUsed="0"/>
-    <w:lsdException w:name="Medium List 2 Accent 5" w:semiHidden="0" w:uiPriority="66" w:unhideWhenUsed="0"/>
-    <w:lsdException w:name="Medium Grid 1 Accent 5" w:semiHidden="0" w:uiPriority="67" w:unhideWhenUsed="0"/>
-    <w:lsdException w:name="Medium Grid 2 Accent 5" w:semiHidden="0" w:uiPriority="68" w:unhideWhenUsed="0"/>
-    <w:lsdException w:name="Medium Grid 3 Accent 5" w:semiHidden="0" w:uiPriority="69" w:unhideWhenUsed="0"/>
-    <w:lsdException w:name="Dark List Accent 5" w:semiHidden="0" w:uiPriority="70" w:unhideWhenUsed="0"/>
-    <w:lsdException w:name="Colorful Shading Accent 5" w:semiHidden="0" w:uiPriority="71" w:unhideWhenUsed="0"/>
-    <w:lsdException w:name="Colorful List Accent 5" w:semiHidden="0" w:uiPriority="72" w:unhideWhenUsed="0"/>
-    <w:lsdException w:name="Colorful Grid Accent 5" w:semiHidden="0" w:uiPriority="73" w:unhideWhenUsed="0"/>
-    <w:lsdException w:name="Light Shading Accent 6" w:semiHidden="0" w:uiPriority="60" w:unhideWhenUsed="0"/>
-    <w:lsdException w:name="Light List Accent 6" w:semiHidden="0" w:uiPriority="61" w:unhideWhenUsed="0"/>
-    <w:lsdException w:name="Light Grid Accent 6" w:semiHidden="0" w:uiPriority="62" w:unhideWhenUsed="0"/>
-    <w:lsdException w:name="Medium Shading 1 Accent 6" w:semiHidden="0" w:uiPriority="63" w:unhideWhenUsed="0"/>
-    <w:lsdException w:name="Medium Shading 2 Accent 6" w:semiHidden="0" w:uiPriority="64" w:unhideWhenUsed="0"/>
-    <w:lsdException w:name="Medium List 1 Accent 6" w:semiHidden="0" w:uiPriority="65" w:unhideWhenUsed="0"/>
-    <w:lsdException w:name="Medium List 2 Accent 6" w:semiHidden="0" w:uiPriority="66" w:unhideWhenUsed="0"/>
-    <w:lsdException w:name="Medium Grid 1 Accent 6" w:semiHidden="0" w:uiPriority="67" w:unhideWhenUsed="0"/>
-    <w:lsdException w:name="Medium Grid 2 Accent 6" w:semiHidden="0" w:uiPriority="68" w:unhideWhenUsed="0"/>
-    <w:lsdException w:name="Medium Grid 3 Accent 6" w:semiHidden="0" w:uiPriority="69" w:unhideWhenUsed="0"/>
-    <w:lsdException w:name="Dark List Accent 6" w:semiHidden="0" w:uiPriority="70" w:unhideWhenUsed="0"/>
-    <w:lsdException w:name="Colorful Shading Accent 6" w:semiHidden="0" w:uiPriority="71" w:unhideWhenUsed="0"/>
-    <w:lsdException w:name="Colorful List Accent 6" w:semiHidden="0" w:uiPriority="72" w:unhideWhenUsed="0"/>
-    <w:lsdException w:name="Colorful Grid Accent 6" w:semiHidden="0" w:uiPriority="73" w:unhideWhenUsed="0"/>
-    <w:lsdException w:name="Subtle Emphasis" w:semiHidden="0" w:uiPriority="19" w:unhideWhenUsed="0" w:qFormat="1"/>
-    <w:lsdException w:name="Intense Emphasis" w:semiHidden="0" w:uiPriority="21" w:unhideWhenUsed="0" w:qFormat="1"/>
-    <w:lsdException w:name="Subtle Reference" w:semiHidden="0" w:uiPriority="31" w:unhideWhenUsed="0" w:qFormat="1"/>
-    <w:lsdException w:name="Intense Reference" w:semiHidden="0" w:uiPriority="32" w:unhideWhenUsed="0" w:qFormat="1"/>
-    <w:lsdException w:name="Book Title" w:semiHidden="0" w:uiPriority="33" w:unhideWhenUsed="0" w:qFormat="1"/>
-    <w:lsdException w:name="Bibliography" w:uiPriority="37"/>
-    <w:lsdException w:name="TOC Heading" w:uiPriority="39" w:qFormat="1"/>
-  </w:latentStyles>
-  <w:style w:type="paragraph" w:default="1" w:styleId="Normal">
-    <w:name w:val="Normal"/>
-    <w:qFormat/>
+  <w:style w:type="paragraph" w:customStyle="1" w:styleId="p1">
+    <w:name w:val="p1"/>
+    <w:basedOn w:val="Normal"/>
+    <w:rsid w:val="00685215"/>
+    <w:rPr>
+      <w:rFonts w:ascii="Helvetica" w:hAnsi="Helvetica" w:cs="Times New Roman"/>
+      <w:sz w:val="13"/>
+      <w:szCs w:val="13"/>
+    </w:rPr>
   </w:style>
-  <w:style w:type="character" w:default="1" w:styleId="DefaultParagraphFont">
-    <w:name w:val="Default Paragraph Font"/>
-    <w:uiPriority w:val="1"/>
-    <w:semiHidden/>
-    <w:unhideWhenUsed/>
-  </w:style>
-  <w:style w:type="table" w:default="1" w:styleId="TableNormal">
-    <w:name w:val="Normal Table"/>
-    <w:uiPriority w:val="99"/>
-    <w:semiHidden/>
-    <w:unhideWhenUsed/>
-    <w:tblPr>
-      <w:tblInd w:w="0" w:type="dxa"/>
-      <w:tblCellMar>
-        <w:top w:w="0" w:type="dxa"/>
-        <w:left w:w="108" w:type="dxa"/>
-        <w:bottom w:w="0" w:type="dxa"/>
-        <w:right w:w="108" w:type="dxa"/>
-      </w:tblCellMar>
-    </w:tblPr>
-  </w:style>
-  <w:style w:type="numbering" w:default="1" w:styleId="NoList">
-    <w:name w:val="No List"/>
-    <w:uiPriority w:val="99"/>
-    <w:semiHidden/>
-    <w:unhideWhenUsed/>
-  </w:style>
-  <w:style w:type="paragraph" w:styleId="Header">
-    <w:name w:val="header"/>
-    <w:basedOn w:val="Normal"/>
-    <w:link w:val="HeaderChar"/>
-    <w:uiPriority w:val="99"/>
-    <w:unhideWhenUsed/>
-    <w:rsid w:val="00C319D3"/>
-    <w:pPr>
-      <w:tabs>
-        <w:tab w:val="center" w:pos="4320"/>
-        <w:tab w:val="right" w:pos="8640"/>
-      </w:tabs>
-    </w:pPr>
-  </w:style>
-  <w:style w:type="character" w:customStyle="1" w:styleId="HeaderChar">
-    <w:name w:val="Header Char"/>
+  <w:style w:type="character" w:customStyle="1" w:styleId="s1">
+    <w:name w:val="s1"/>
     <w:basedOn w:val="DefaultParagraphFont"/>
-    <w:link w:val="Header"/>
-    <w:uiPriority w:val="99"/>
-    <w:rsid w:val="00C319D3"/>
-  </w:style>
-  <w:style w:type="paragraph" w:styleId="Footer">
-    <w:name w:val="footer"/>
-    <w:basedOn w:val="Normal"/>
-    <w:link w:val="FooterChar"/>
-    <w:uiPriority w:val="99"/>
-    <w:unhideWhenUsed/>
-    <w:rsid w:val="00C319D3"/>
-    <w:pPr>
-      <w:tabs>
-        <w:tab w:val="center" w:pos="4320"/>
-        <w:tab w:val="right" w:pos="8640"/>
-      </w:tabs>
-    </w:pPr>
-  </w:style>
-  <w:style w:type="character" w:customStyle="1" w:styleId="FooterChar">
-    <w:name w:val="Footer Char"/>
-    <w:basedOn w:val="DefaultParagraphFont"/>
-    <w:link w:val="Footer"/>
-    <w:uiPriority w:val="99"/>
-    <w:rsid w:val="00C319D3"/>
-  </w:style>
-  <w:style w:type="paragraph" w:styleId="ListParagraph">
-    <w:name w:val="List Paragraph"/>
-    <w:basedOn w:val="Normal"/>
-    <w:uiPriority w:val="34"/>
-    <w:qFormat/>
-    <w:rsid w:val="001B3BDE"/>
-    <w:pPr>
-      <w:ind w:left="720"/>
-      <w:contextualSpacing/>
-    </w:pPr>
+    <w:rsid w:val="00685215"/>
+    <w:rPr>
+      <w:color w:val="CF1C00"/>
+    </w:rPr>
   </w:style>
 </w:styles>
 </file>

</xml_diff>